<commit_message>
Menyelesaikan laporan praktikum struktur data pertemuan-5
</commit_message>
<xml_diff>
--- a/semester-04/praktikum-struktur-data/pertemuan-04/laporan/04. Laporan Praktikum.docx
+++ b/semester-04/praktikum-struktur-data/pertemuan-04/laporan/04. Laporan Praktikum.docx
@@ -1959,7 +1959,25 @@
           <w:szCs w:val="24"/>
           <w:lang w:val="en-US"/>
         </w:rPr>
-        <w:t>Lat3_1</w:t>
+        <w:t>Lat</w:t>
+      </w:r>
+      <w:r>
+        <w:rPr>
+          <w:rFonts w:ascii="Times New Roman" w:hAnsi="Times New Roman" w:cs="Times New Roman"/>
+          <w:sz w:val="24"/>
+          <w:szCs w:val="24"/>
+          <w:lang w:val="en-US"/>
+        </w:rPr>
+        <w:t>4</w:t>
+      </w:r>
+      <w:r>
+        <w:rPr>
+          <w:rFonts w:ascii="Times New Roman" w:hAnsi="Times New Roman" w:cs="Times New Roman"/>
+          <w:sz w:val="24"/>
+          <w:szCs w:val="24"/>
+          <w:lang w:val="en-US"/>
+        </w:rPr>
+        <w:t>_1</w:t>
       </w:r>
     </w:p>
     <w:tbl>
@@ -1980,7 +1998,6 @@
           <w:p>
             <w:pPr>
               <w:pStyle w:val="ListParagraph"/>
-              <w:spacing w:line="240" w:lineRule="auto"/>
               <w:ind w:left="0"/>
               <w:rPr>
                 <w:lang w:val="en-US"/>
@@ -1996,7 +2013,6 @@
           <w:p>
             <w:pPr>
               <w:pStyle w:val="ListParagraph"/>
-              <w:spacing w:line="240" w:lineRule="auto"/>
               <w:ind w:left="0"/>
               <w:rPr>
                 <w:lang w:val="en-US"/>
@@ -2012,17 +2028,15 @@
           <w:p>
             <w:pPr>
               <w:pStyle w:val="ListParagraph"/>
-              <w:spacing w:line="240" w:lineRule="auto"/>
-              <w:ind w:left="0"/>
-              <w:rPr>
-                <w:lang w:val="en-US"/>
-              </w:rPr>
-            </w:pPr>
-          </w:p>
-          <w:p>
-            <w:pPr>
-              <w:pStyle w:val="ListParagraph"/>
-              <w:spacing w:line="240" w:lineRule="auto"/>
+              <w:ind w:left="0"/>
+              <w:rPr>
+                <w:lang w:val="en-US"/>
+              </w:rPr>
+            </w:pPr>
+          </w:p>
+          <w:p>
+            <w:pPr>
+              <w:pStyle w:val="ListParagraph"/>
               <w:ind w:left="0"/>
               <w:rPr>
                 <w:lang w:val="en-US"/>
@@ -2038,17 +2052,15 @@
           <w:p>
             <w:pPr>
               <w:pStyle w:val="ListParagraph"/>
-              <w:spacing w:line="240" w:lineRule="auto"/>
-              <w:ind w:left="0"/>
-              <w:rPr>
-                <w:lang w:val="en-US"/>
-              </w:rPr>
-            </w:pPr>
-          </w:p>
-          <w:p>
-            <w:pPr>
-              <w:pStyle w:val="ListParagraph"/>
-              <w:spacing w:line="240" w:lineRule="auto"/>
+              <w:ind w:left="0"/>
+              <w:rPr>
+                <w:lang w:val="en-US"/>
+              </w:rPr>
+            </w:pPr>
+          </w:p>
+          <w:p>
+            <w:pPr>
+              <w:pStyle w:val="ListParagraph"/>
               <w:ind w:left="0"/>
               <w:rPr>
                 <w:lang w:val="en-US"/>
@@ -2064,7 +2076,6 @@
           <w:p>
             <w:pPr>
               <w:pStyle w:val="ListParagraph"/>
-              <w:spacing w:line="240" w:lineRule="auto"/>
               <w:ind w:left="0"/>
               <w:rPr>
                 <w:lang w:val="en-US"/>
@@ -2080,7 +2091,6 @@
           <w:p>
             <w:pPr>
               <w:pStyle w:val="ListParagraph"/>
-              <w:spacing w:line="240" w:lineRule="auto"/>
               <w:ind w:left="0"/>
               <w:rPr>
                 <w:lang w:val="en-US"/>
@@ -2096,7 +2106,6 @@
           <w:p>
             <w:pPr>
               <w:pStyle w:val="ListParagraph"/>
-              <w:spacing w:line="240" w:lineRule="auto"/>
               <w:ind w:left="0"/>
               <w:rPr>
                 <w:lang w:val="en-US"/>
@@ -2112,7 +2121,6 @@
           <w:p>
             <w:pPr>
               <w:pStyle w:val="ListParagraph"/>
-              <w:spacing w:line="240" w:lineRule="auto"/>
               <w:ind w:left="0"/>
               <w:rPr>
                 <w:lang w:val="en-US"/>
@@ -2128,17 +2136,15 @@
           <w:p>
             <w:pPr>
               <w:pStyle w:val="ListParagraph"/>
-              <w:spacing w:line="240" w:lineRule="auto"/>
-              <w:ind w:left="0"/>
-              <w:rPr>
-                <w:lang w:val="en-US"/>
-              </w:rPr>
-            </w:pPr>
-          </w:p>
-          <w:p>
-            <w:pPr>
-              <w:pStyle w:val="ListParagraph"/>
-              <w:spacing w:line="240" w:lineRule="auto"/>
+              <w:ind w:left="0"/>
+              <w:rPr>
+                <w:lang w:val="en-US"/>
+              </w:rPr>
+            </w:pPr>
+          </w:p>
+          <w:p>
+            <w:pPr>
+              <w:pStyle w:val="ListParagraph"/>
               <w:ind w:left="0"/>
               <w:rPr>
                 <w:lang w:val="en-US"/>
@@ -2154,7 +2160,6 @@
           <w:p>
             <w:pPr>
               <w:pStyle w:val="ListParagraph"/>
-              <w:spacing w:line="240" w:lineRule="auto"/>
               <w:ind w:left="0"/>
               <w:rPr>
                 <w:lang w:val="en-US"/>
@@ -2170,17 +2175,15 @@
           <w:p>
             <w:pPr>
               <w:pStyle w:val="ListParagraph"/>
-              <w:spacing w:line="240" w:lineRule="auto"/>
-              <w:ind w:left="0"/>
-              <w:rPr>
-                <w:lang w:val="en-US"/>
-              </w:rPr>
-            </w:pPr>
-          </w:p>
-          <w:p>
-            <w:pPr>
-              <w:pStyle w:val="ListParagraph"/>
-              <w:spacing w:line="240" w:lineRule="auto"/>
+              <w:ind w:left="0"/>
+              <w:rPr>
+                <w:lang w:val="en-US"/>
+              </w:rPr>
+            </w:pPr>
+          </w:p>
+          <w:p>
+            <w:pPr>
+              <w:pStyle w:val="ListParagraph"/>
               <w:ind w:left="0"/>
               <w:rPr>
                 <w:lang w:val="en-US"/>
@@ -2196,7 +2199,6 @@
           <w:p>
             <w:pPr>
               <w:pStyle w:val="ListParagraph"/>
-              <w:spacing w:line="240" w:lineRule="auto"/>
               <w:ind w:left="0"/>
               <w:rPr>
                 <w:lang w:val="en-US"/>
@@ -2212,7 +2214,6 @@
           <w:p>
             <w:pPr>
               <w:pStyle w:val="ListParagraph"/>
-              <w:spacing w:line="240" w:lineRule="auto"/>
               <w:ind w:left="0"/>
               <w:rPr>
                 <w:lang w:val="en-US"/>
@@ -2228,17 +2229,15 @@
           <w:p>
             <w:pPr>
               <w:pStyle w:val="ListParagraph"/>
-              <w:spacing w:line="240" w:lineRule="auto"/>
-              <w:ind w:left="0"/>
-              <w:rPr>
-                <w:lang w:val="en-US"/>
-              </w:rPr>
-            </w:pPr>
-          </w:p>
-          <w:p>
-            <w:pPr>
-              <w:pStyle w:val="ListParagraph"/>
-              <w:spacing w:line="240" w:lineRule="auto"/>
+              <w:ind w:left="0"/>
+              <w:rPr>
+                <w:lang w:val="en-US"/>
+              </w:rPr>
+            </w:pPr>
+          </w:p>
+          <w:p>
+            <w:pPr>
+              <w:pStyle w:val="ListParagraph"/>
               <w:ind w:left="0"/>
               <w:rPr>
                 <w:lang w:val="en-US"/>
@@ -2254,17 +2253,15 @@
           <w:p>
             <w:pPr>
               <w:pStyle w:val="ListParagraph"/>
-              <w:spacing w:line="240" w:lineRule="auto"/>
-              <w:ind w:left="0"/>
-              <w:rPr>
-                <w:lang w:val="en-US"/>
-              </w:rPr>
-            </w:pPr>
-          </w:p>
-          <w:p>
-            <w:pPr>
-              <w:pStyle w:val="ListParagraph"/>
-              <w:spacing w:line="240" w:lineRule="auto"/>
+              <w:ind w:left="0"/>
+              <w:rPr>
+                <w:lang w:val="en-US"/>
+              </w:rPr>
+            </w:pPr>
+          </w:p>
+          <w:p>
+            <w:pPr>
+              <w:pStyle w:val="ListParagraph"/>
               <w:ind w:left="0"/>
               <w:rPr>
                 <w:lang w:val="en-US"/>
@@ -2412,7 +2409,25 @@
           <w:szCs w:val="24"/>
           <w:lang w:val="en-US"/>
         </w:rPr>
-        <w:t>Lat3_</w:t>
+        <w:t>Lat</w:t>
+      </w:r>
+      <w:r>
+        <w:rPr>
+          <w:rFonts w:ascii="Times New Roman" w:hAnsi="Times New Roman" w:cs="Times New Roman"/>
+          <w:sz w:val="24"/>
+          <w:szCs w:val="24"/>
+          <w:lang w:val="en-US"/>
+        </w:rPr>
+        <w:t>4</w:t>
+      </w:r>
+      <w:r>
+        <w:rPr>
+          <w:rFonts w:ascii="Times New Roman" w:hAnsi="Times New Roman" w:cs="Times New Roman"/>
+          <w:sz w:val="24"/>
+          <w:szCs w:val="24"/>
+          <w:lang w:val="en-US"/>
+        </w:rPr>
+        <w:t>_</w:t>
       </w:r>
       <w:r>
         <w:rPr>
@@ -2442,7 +2457,6 @@
           <w:p>
             <w:pPr>
               <w:pStyle w:val="ListParagraph"/>
-              <w:spacing w:line="240" w:lineRule="auto"/>
               <w:ind w:left="0"/>
               <w:rPr>
                 <w:lang w:val="en-US"/>
@@ -2458,7 +2472,6 @@
           <w:p>
             <w:pPr>
               <w:pStyle w:val="ListParagraph"/>
-              <w:spacing w:line="240" w:lineRule="auto"/>
               <w:ind w:left="0"/>
               <w:rPr>
                 <w:lang w:val="en-US"/>
@@ -2474,17 +2487,15 @@
           <w:p>
             <w:pPr>
               <w:pStyle w:val="ListParagraph"/>
-              <w:spacing w:line="240" w:lineRule="auto"/>
-              <w:ind w:left="0"/>
-              <w:rPr>
-                <w:lang w:val="en-US"/>
-              </w:rPr>
-            </w:pPr>
-          </w:p>
-          <w:p>
-            <w:pPr>
-              <w:pStyle w:val="ListParagraph"/>
-              <w:spacing w:line="240" w:lineRule="auto"/>
+              <w:ind w:left="0"/>
+              <w:rPr>
+                <w:lang w:val="en-US"/>
+              </w:rPr>
+            </w:pPr>
+          </w:p>
+          <w:p>
+            <w:pPr>
+              <w:pStyle w:val="ListParagraph"/>
               <w:ind w:left="0"/>
               <w:rPr>
                 <w:lang w:val="en-US"/>
@@ -2500,17 +2511,15 @@
           <w:p>
             <w:pPr>
               <w:pStyle w:val="ListParagraph"/>
-              <w:spacing w:line="240" w:lineRule="auto"/>
-              <w:ind w:left="0"/>
-              <w:rPr>
-                <w:lang w:val="en-US"/>
-              </w:rPr>
-            </w:pPr>
-          </w:p>
-          <w:p>
-            <w:pPr>
-              <w:pStyle w:val="ListParagraph"/>
-              <w:spacing w:line="240" w:lineRule="auto"/>
+              <w:ind w:left="0"/>
+              <w:rPr>
+                <w:lang w:val="en-US"/>
+              </w:rPr>
+            </w:pPr>
+          </w:p>
+          <w:p>
+            <w:pPr>
+              <w:pStyle w:val="ListParagraph"/>
               <w:ind w:left="0"/>
               <w:rPr>
                 <w:lang w:val="en-US"/>
@@ -2526,7 +2535,6 @@
           <w:p>
             <w:pPr>
               <w:pStyle w:val="ListParagraph"/>
-              <w:spacing w:line="240" w:lineRule="auto"/>
               <w:ind w:left="0"/>
               <w:rPr>
                 <w:lang w:val="en-US"/>
@@ -2542,7 +2550,6 @@
           <w:p>
             <w:pPr>
               <w:pStyle w:val="ListParagraph"/>
-              <w:spacing w:line="240" w:lineRule="auto"/>
               <w:ind w:left="0"/>
               <w:rPr>
                 <w:lang w:val="en-US"/>
@@ -2558,7 +2565,6 @@
           <w:p>
             <w:pPr>
               <w:pStyle w:val="ListParagraph"/>
-              <w:spacing w:line="240" w:lineRule="auto"/>
               <w:ind w:left="0"/>
               <w:rPr>
                 <w:lang w:val="en-US"/>
@@ -2574,7 +2580,6 @@
           <w:p>
             <w:pPr>
               <w:pStyle w:val="ListParagraph"/>
-              <w:spacing w:line="240" w:lineRule="auto"/>
               <w:ind w:left="0"/>
               <w:rPr>
                 <w:lang w:val="en-US"/>
@@ -2590,17 +2595,15 @@
           <w:p>
             <w:pPr>
               <w:pStyle w:val="ListParagraph"/>
-              <w:spacing w:line="240" w:lineRule="auto"/>
-              <w:ind w:left="0"/>
-              <w:rPr>
-                <w:lang w:val="en-US"/>
-              </w:rPr>
-            </w:pPr>
-          </w:p>
-          <w:p>
-            <w:pPr>
-              <w:pStyle w:val="ListParagraph"/>
-              <w:spacing w:line="240" w:lineRule="auto"/>
+              <w:ind w:left="0"/>
+              <w:rPr>
+                <w:lang w:val="en-US"/>
+              </w:rPr>
+            </w:pPr>
+          </w:p>
+          <w:p>
+            <w:pPr>
+              <w:pStyle w:val="ListParagraph"/>
               <w:ind w:left="0"/>
               <w:rPr>
                 <w:lang w:val="en-US"/>
@@ -2617,7 +2620,6 @@
           <w:p>
             <w:pPr>
               <w:pStyle w:val="ListParagraph"/>
-              <w:spacing w:line="240" w:lineRule="auto"/>
               <w:ind w:left="0"/>
               <w:rPr>
                 <w:lang w:val="en-US"/>
@@ -2633,17 +2635,15 @@
           <w:p>
             <w:pPr>
               <w:pStyle w:val="ListParagraph"/>
-              <w:spacing w:line="240" w:lineRule="auto"/>
-              <w:ind w:left="0"/>
-              <w:rPr>
-                <w:lang w:val="en-US"/>
-              </w:rPr>
-            </w:pPr>
-          </w:p>
-          <w:p>
-            <w:pPr>
-              <w:pStyle w:val="ListParagraph"/>
-              <w:spacing w:line="240" w:lineRule="auto"/>
+              <w:ind w:left="0"/>
+              <w:rPr>
+                <w:lang w:val="en-US"/>
+              </w:rPr>
+            </w:pPr>
+          </w:p>
+          <w:p>
+            <w:pPr>
+              <w:pStyle w:val="ListParagraph"/>
               <w:ind w:left="0"/>
               <w:rPr>
                 <w:lang w:val="en-US"/>
@@ -2659,7 +2659,6 @@
           <w:p>
             <w:pPr>
               <w:pStyle w:val="ListParagraph"/>
-              <w:spacing w:line="240" w:lineRule="auto"/>
               <w:ind w:left="0"/>
               <w:rPr>
                 <w:lang w:val="en-US"/>
@@ -2675,7 +2674,6 @@
           <w:p>
             <w:pPr>
               <w:pStyle w:val="ListParagraph"/>
-              <w:spacing w:line="240" w:lineRule="auto"/>
               <w:ind w:left="0"/>
               <w:rPr>
                 <w:lang w:val="en-US"/>
@@ -2691,17 +2689,15 @@
           <w:p>
             <w:pPr>
               <w:pStyle w:val="ListParagraph"/>
-              <w:spacing w:line="240" w:lineRule="auto"/>
-              <w:ind w:left="0"/>
-              <w:rPr>
-                <w:lang w:val="en-US"/>
-              </w:rPr>
-            </w:pPr>
-          </w:p>
-          <w:p>
-            <w:pPr>
-              <w:pStyle w:val="ListParagraph"/>
-              <w:spacing w:line="240" w:lineRule="auto"/>
+              <w:ind w:left="0"/>
+              <w:rPr>
+                <w:lang w:val="en-US"/>
+              </w:rPr>
+            </w:pPr>
+          </w:p>
+          <w:p>
+            <w:pPr>
+              <w:pStyle w:val="ListParagraph"/>
               <w:ind w:left="0"/>
               <w:rPr>
                 <w:lang w:val="en-US"/>
@@ -2717,17 +2713,15 @@
           <w:p>
             <w:pPr>
               <w:pStyle w:val="ListParagraph"/>
-              <w:spacing w:line="240" w:lineRule="auto"/>
-              <w:ind w:left="0"/>
-              <w:rPr>
-                <w:lang w:val="en-US"/>
-              </w:rPr>
-            </w:pPr>
-          </w:p>
-          <w:p>
-            <w:pPr>
-              <w:pStyle w:val="ListParagraph"/>
-              <w:spacing w:line="240" w:lineRule="auto"/>
+              <w:ind w:left="0"/>
+              <w:rPr>
+                <w:lang w:val="en-US"/>
+              </w:rPr>
+            </w:pPr>
+          </w:p>
+          <w:p>
+            <w:pPr>
+              <w:pStyle w:val="ListParagraph"/>
               <w:ind w:left="0"/>
               <w:rPr>
                 <w:lang w:val="en-US"/>
@@ -2876,7 +2870,25 @@
           <w:szCs w:val="24"/>
           <w:lang w:val="en-US"/>
         </w:rPr>
-        <w:t>Lat3_</w:t>
+        <w:t>Lat</w:t>
+      </w:r>
+      <w:r>
+        <w:rPr>
+          <w:rFonts w:ascii="Times New Roman" w:hAnsi="Times New Roman" w:cs="Times New Roman"/>
+          <w:sz w:val="24"/>
+          <w:szCs w:val="24"/>
+          <w:lang w:val="en-US"/>
+        </w:rPr>
+        <w:t>4</w:t>
+      </w:r>
+      <w:r>
+        <w:rPr>
+          <w:rFonts w:ascii="Times New Roman" w:hAnsi="Times New Roman" w:cs="Times New Roman"/>
+          <w:sz w:val="24"/>
+          <w:szCs w:val="24"/>
+          <w:lang w:val="en-US"/>
+        </w:rPr>
+        <w:t>_</w:t>
       </w:r>
       <w:r>
         <w:rPr>
@@ -2906,7 +2918,6 @@
           <w:p>
             <w:pPr>
               <w:pStyle w:val="ListParagraph"/>
-              <w:spacing w:line="240" w:lineRule="auto"/>
               <w:ind w:left="0"/>
               <w:rPr>
                 <w:lang w:val="en-US"/>
@@ -2922,7 +2933,6 @@
           <w:p>
             <w:pPr>
               <w:pStyle w:val="ListParagraph"/>
-              <w:spacing w:line="240" w:lineRule="auto"/>
               <w:ind w:left="0"/>
               <w:rPr>
                 <w:lang w:val="en-US"/>
@@ -2938,17 +2948,15 @@
           <w:p>
             <w:pPr>
               <w:pStyle w:val="ListParagraph"/>
-              <w:spacing w:line="240" w:lineRule="auto"/>
-              <w:ind w:left="0"/>
-              <w:rPr>
-                <w:lang w:val="en-US"/>
-              </w:rPr>
-            </w:pPr>
-          </w:p>
-          <w:p>
-            <w:pPr>
-              <w:pStyle w:val="ListParagraph"/>
-              <w:spacing w:line="240" w:lineRule="auto"/>
+              <w:ind w:left="0"/>
+              <w:rPr>
+                <w:lang w:val="en-US"/>
+              </w:rPr>
+            </w:pPr>
+          </w:p>
+          <w:p>
+            <w:pPr>
+              <w:pStyle w:val="ListParagraph"/>
               <w:ind w:left="0"/>
               <w:rPr>
                 <w:lang w:val="en-US"/>
@@ -2964,17 +2972,15 @@
           <w:p>
             <w:pPr>
               <w:pStyle w:val="ListParagraph"/>
-              <w:spacing w:line="240" w:lineRule="auto"/>
-              <w:ind w:left="0"/>
-              <w:rPr>
-                <w:lang w:val="en-US"/>
-              </w:rPr>
-            </w:pPr>
-          </w:p>
-          <w:p>
-            <w:pPr>
-              <w:pStyle w:val="ListParagraph"/>
-              <w:spacing w:line="240" w:lineRule="auto"/>
+              <w:ind w:left="0"/>
+              <w:rPr>
+                <w:lang w:val="en-US"/>
+              </w:rPr>
+            </w:pPr>
+          </w:p>
+          <w:p>
+            <w:pPr>
+              <w:pStyle w:val="ListParagraph"/>
               <w:ind w:left="0"/>
               <w:rPr>
                 <w:lang w:val="en-US"/>
@@ -2990,7 +2996,6 @@
           <w:p>
             <w:pPr>
               <w:pStyle w:val="ListParagraph"/>
-              <w:spacing w:line="240" w:lineRule="auto"/>
               <w:ind w:left="0"/>
               <w:rPr>
                 <w:lang w:val="en-US"/>
@@ -3006,7 +3011,6 @@
           <w:p>
             <w:pPr>
               <w:pStyle w:val="ListParagraph"/>
-              <w:spacing w:line="240" w:lineRule="auto"/>
               <w:ind w:left="0"/>
               <w:rPr>
                 <w:lang w:val="en-US"/>
@@ -3022,7 +3026,6 @@
           <w:p>
             <w:pPr>
               <w:pStyle w:val="ListParagraph"/>
-              <w:spacing w:line="240" w:lineRule="auto"/>
               <w:ind w:left="0"/>
               <w:rPr>
                 <w:lang w:val="en-US"/>
@@ -3038,7 +3041,6 @@
           <w:p>
             <w:pPr>
               <w:pStyle w:val="ListParagraph"/>
-              <w:spacing w:line="240" w:lineRule="auto"/>
               <w:ind w:left="0"/>
               <w:rPr>
                 <w:lang w:val="en-US"/>
@@ -3054,17 +3056,15 @@
           <w:p>
             <w:pPr>
               <w:pStyle w:val="ListParagraph"/>
-              <w:spacing w:line="240" w:lineRule="auto"/>
-              <w:ind w:left="0"/>
-              <w:rPr>
-                <w:lang w:val="en-US"/>
-              </w:rPr>
-            </w:pPr>
-          </w:p>
-          <w:p>
-            <w:pPr>
-              <w:pStyle w:val="ListParagraph"/>
-              <w:spacing w:line="240" w:lineRule="auto"/>
+              <w:ind w:left="0"/>
+              <w:rPr>
+                <w:lang w:val="en-US"/>
+              </w:rPr>
+            </w:pPr>
+          </w:p>
+          <w:p>
+            <w:pPr>
+              <w:pStyle w:val="ListParagraph"/>
               <w:ind w:left="0"/>
               <w:rPr>
                 <w:lang w:val="en-US"/>
@@ -3080,7 +3080,6 @@
           <w:p>
             <w:pPr>
               <w:pStyle w:val="ListParagraph"/>
-              <w:spacing w:line="240" w:lineRule="auto"/>
               <w:ind w:left="0"/>
               <w:rPr>
                 <w:lang w:val="en-US"/>
@@ -3096,17 +3095,15 @@
           <w:p>
             <w:pPr>
               <w:pStyle w:val="ListParagraph"/>
-              <w:spacing w:line="240" w:lineRule="auto"/>
-              <w:ind w:left="0"/>
-              <w:rPr>
-                <w:lang w:val="en-US"/>
-              </w:rPr>
-            </w:pPr>
-          </w:p>
-          <w:p>
-            <w:pPr>
-              <w:pStyle w:val="ListParagraph"/>
-              <w:spacing w:line="240" w:lineRule="auto"/>
+              <w:ind w:left="0"/>
+              <w:rPr>
+                <w:lang w:val="en-US"/>
+              </w:rPr>
+            </w:pPr>
+          </w:p>
+          <w:p>
+            <w:pPr>
+              <w:pStyle w:val="ListParagraph"/>
               <w:ind w:left="0"/>
               <w:rPr>
                 <w:lang w:val="en-US"/>
@@ -3122,7 +3119,6 @@
           <w:p>
             <w:pPr>
               <w:pStyle w:val="ListParagraph"/>
-              <w:spacing w:line="240" w:lineRule="auto"/>
               <w:ind w:left="0"/>
               <w:rPr>
                 <w:lang w:val="en-US"/>
@@ -3138,17 +3134,15 @@
           <w:p>
             <w:pPr>
               <w:pStyle w:val="ListParagraph"/>
-              <w:spacing w:line="240" w:lineRule="auto"/>
-              <w:ind w:left="0"/>
-              <w:rPr>
-                <w:lang w:val="en-US"/>
-              </w:rPr>
-            </w:pPr>
-          </w:p>
-          <w:p>
-            <w:pPr>
-              <w:pStyle w:val="ListParagraph"/>
-              <w:spacing w:line="240" w:lineRule="auto"/>
+              <w:ind w:left="0"/>
+              <w:rPr>
+                <w:lang w:val="en-US"/>
+              </w:rPr>
+            </w:pPr>
+          </w:p>
+          <w:p>
+            <w:pPr>
+              <w:pStyle w:val="ListParagraph"/>
               <w:ind w:left="0"/>
               <w:rPr>
                 <w:lang w:val="en-US"/>
@@ -3164,7 +3158,6 @@
           <w:p>
             <w:pPr>
               <w:pStyle w:val="ListParagraph"/>
-              <w:spacing w:line="240" w:lineRule="auto"/>
               <w:ind w:left="0"/>
               <w:rPr>
                 <w:lang w:val="en-US"/>
@@ -3180,7 +3173,6 @@
           <w:p>
             <w:pPr>
               <w:pStyle w:val="ListParagraph"/>
-              <w:spacing w:line="240" w:lineRule="auto"/>
               <w:ind w:left="0"/>
               <w:rPr>
                 <w:lang w:val="en-US"/>
@@ -3196,17 +3188,15 @@
           <w:p>
             <w:pPr>
               <w:pStyle w:val="ListParagraph"/>
-              <w:spacing w:line="240" w:lineRule="auto"/>
-              <w:ind w:left="0"/>
-              <w:rPr>
-                <w:lang w:val="en-US"/>
-              </w:rPr>
-            </w:pPr>
-          </w:p>
-          <w:p>
-            <w:pPr>
-              <w:pStyle w:val="ListParagraph"/>
-              <w:spacing w:line="240" w:lineRule="auto"/>
+              <w:ind w:left="0"/>
+              <w:rPr>
+                <w:lang w:val="en-US"/>
+              </w:rPr>
+            </w:pPr>
+          </w:p>
+          <w:p>
+            <w:pPr>
+              <w:pStyle w:val="ListParagraph"/>
               <w:ind w:left="0"/>
               <w:rPr>
                 <w:lang w:val="en-US"/>
@@ -3222,17 +3212,15 @@
           <w:p>
             <w:pPr>
               <w:pStyle w:val="ListParagraph"/>
-              <w:spacing w:line="240" w:lineRule="auto"/>
-              <w:ind w:left="0"/>
-              <w:rPr>
-                <w:lang w:val="en-US"/>
-              </w:rPr>
-            </w:pPr>
-          </w:p>
-          <w:p>
-            <w:pPr>
-              <w:pStyle w:val="ListParagraph"/>
-              <w:spacing w:line="240" w:lineRule="auto"/>
+              <w:ind w:left="0"/>
+              <w:rPr>
+                <w:lang w:val="en-US"/>
+              </w:rPr>
+            </w:pPr>
+          </w:p>
+          <w:p>
+            <w:pPr>
+              <w:pStyle w:val="ListParagraph"/>
               <w:ind w:left="0"/>
               <w:rPr>
                 <w:lang w:val="en-US"/>
@@ -3248,7 +3236,6 @@
           <w:p>
             <w:pPr>
               <w:pStyle w:val="ListParagraph"/>
-              <w:spacing w:line="240" w:lineRule="auto"/>
               <w:ind w:left="0"/>
               <w:rPr>
                 <w:lang w:val="en-US"/>
@@ -3264,7 +3251,6 @@
           <w:p>
             <w:pPr>
               <w:pStyle w:val="ListParagraph"/>
-              <w:spacing w:line="240" w:lineRule="auto"/>
               <w:ind w:left="0"/>
               <w:rPr>
                 <w:lang w:val="en-US"/>
@@ -3281,7 +3267,6 @@
           <w:p>
             <w:pPr>
               <w:pStyle w:val="ListParagraph"/>
-              <w:spacing w:line="240" w:lineRule="auto"/>
               <w:ind w:left="0"/>
               <w:rPr>
                 <w:lang w:val="en-US"/>
@@ -3297,7 +3282,6 @@
           <w:p>
             <w:pPr>
               <w:pStyle w:val="ListParagraph"/>
-              <w:spacing w:line="240" w:lineRule="auto"/>
               <w:ind w:left="0"/>
               <w:rPr>
                 <w:lang w:val="en-US"/>
@@ -3313,17 +3297,15 @@
           <w:p>
             <w:pPr>
               <w:pStyle w:val="ListParagraph"/>
-              <w:spacing w:line="240" w:lineRule="auto"/>
-              <w:ind w:left="0"/>
-              <w:rPr>
-                <w:lang w:val="en-US"/>
-              </w:rPr>
-            </w:pPr>
-          </w:p>
-          <w:p>
-            <w:pPr>
-              <w:pStyle w:val="ListParagraph"/>
-              <w:spacing w:line="240" w:lineRule="auto"/>
+              <w:ind w:left="0"/>
+              <w:rPr>
+                <w:lang w:val="en-US"/>
+              </w:rPr>
+            </w:pPr>
+          </w:p>
+          <w:p>
+            <w:pPr>
+              <w:pStyle w:val="ListParagraph"/>
               <w:ind w:left="0"/>
               <w:rPr>
                 <w:lang w:val="en-US"/>
@@ -3466,7 +3448,25 @@
           <w:szCs w:val="24"/>
           <w:lang w:val="en-US"/>
         </w:rPr>
-        <w:t>Lat3_4</w:t>
+        <w:t>Lat</w:t>
+      </w:r>
+      <w:r>
+        <w:rPr>
+          <w:rFonts w:ascii="Times New Roman" w:hAnsi="Times New Roman" w:cs="Times New Roman"/>
+          <w:sz w:val="24"/>
+          <w:szCs w:val="24"/>
+          <w:lang w:val="en-US"/>
+        </w:rPr>
+        <w:t>4</w:t>
+      </w:r>
+      <w:r>
+        <w:rPr>
+          <w:rFonts w:ascii="Times New Roman" w:hAnsi="Times New Roman" w:cs="Times New Roman"/>
+          <w:sz w:val="24"/>
+          <w:szCs w:val="24"/>
+          <w:lang w:val="en-US"/>
+        </w:rPr>
+        <w:t>_4</w:t>
       </w:r>
     </w:p>
     <w:tbl>
@@ -3487,7 +3487,6 @@
           <w:p>
             <w:pPr>
               <w:pStyle w:val="ListParagraph"/>
-              <w:spacing w:line="240" w:lineRule="auto"/>
               <w:ind w:left="0"/>
               <w:rPr>
                 <w:lang w:val="en-US"/>
@@ -3503,7 +3502,6 @@
           <w:p>
             <w:pPr>
               <w:pStyle w:val="ListParagraph"/>
-              <w:spacing w:line="240" w:lineRule="auto"/>
               <w:ind w:left="0"/>
               <w:rPr>
                 <w:lang w:val="en-US"/>
@@ -3519,17 +3517,15 @@
           <w:p>
             <w:pPr>
               <w:pStyle w:val="ListParagraph"/>
-              <w:spacing w:line="240" w:lineRule="auto"/>
-              <w:ind w:left="0"/>
-              <w:rPr>
-                <w:lang w:val="en-US"/>
-              </w:rPr>
-            </w:pPr>
-          </w:p>
-          <w:p>
-            <w:pPr>
-              <w:pStyle w:val="ListParagraph"/>
-              <w:spacing w:line="240" w:lineRule="auto"/>
+              <w:ind w:left="0"/>
+              <w:rPr>
+                <w:lang w:val="en-US"/>
+              </w:rPr>
+            </w:pPr>
+          </w:p>
+          <w:p>
+            <w:pPr>
+              <w:pStyle w:val="ListParagraph"/>
               <w:ind w:left="0"/>
               <w:rPr>
                 <w:lang w:val="en-US"/>
@@ -3545,17 +3541,15 @@
           <w:p>
             <w:pPr>
               <w:pStyle w:val="ListParagraph"/>
-              <w:spacing w:line="240" w:lineRule="auto"/>
-              <w:ind w:left="0"/>
-              <w:rPr>
-                <w:lang w:val="en-US"/>
-              </w:rPr>
-            </w:pPr>
-          </w:p>
-          <w:p>
-            <w:pPr>
-              <w:pStyle w:val="ListParagraph"/>
-              <w:spacing w:line="240" w:lineRule="auto"/>
+              <w:ind w:left="0"/>
+              <w:rPr>
+                <w:lang w:val="en-US"/>
+              </w:rPr>
+            </w:pPr>
+          </w:p>
+          <w:p>
+            <w:pPr>
+              <w:pStyle w:val="ListParagraph"/>
               <w:ind w:left="0"/>
               <w:rPr>
                 <w:lang w:val="en-US"/>
@@ -3571,7 +3565,6 @@
           <w:p>
             <w:pPr>
               <w:pStyle w:val="ListParagraph"/>
-              <w:spacing w:line="240" w:lineRule="auto"/>
               <w:ind w:left="0"/>
               <w:rPr>
                 <w:lang w:val="en-US"/>
@@ -3587,7 +3580,6 @@
           <w:p>
             <w:pPr>
               <w:pStyle w:val="ListParagraph"/>
-              <w:spacing w:line="240" w:lineRule="auto"/>
               <w:ind w:left="0"/>
               <w:rPr>
                 <w:lang w:val="en-US"/>
@@ -3603,7 +3595,6 @@
           <w:p>
             <w:pPr>
               <w:pStyle w:val="ListParagraph"/>
-              <w:spacing w:line="240" w:lineRule="auto"/>
               <w:ind w:left="0"/>
               <w:rPr>
                 <w:lang w:val="en-US"/>
@@ -3619,7 +3610,6 @@
           <w:p>
             <w:pPr>
               <w:pStyle w:val="ListParagraph"/>
-              <w:spacing w:line="240" w:lineRule="auto"/>
               <w:ind w:left="0"/>
               <w:rPr>
                 <w:lang w:val="en-US"/>
@@ -3635,17 +3625,15 @@
           <w:p>
             <w:pPr>
               <w:pStyle w:val="ListParagraph"/>
-              <w:spacing w:line="240" w:lineRule="auto"/>
-              <w:ind w:left="0"/>
-              <w:rPr>
-                <w:lang w:val="en-US"/>
-              </w:rPr>
-            </w:pPr>
-          </w:p>
-          <w:p>
-            <w:pPr>
-              <w:pStyle w:val="ListParagraph"/>
-              <w:spacing w:line="240" w:lineRule="auto"/>
+              <w:ind w:left="0"/>
+              <w:rPr>
+                <w:lang w:val="en-US"/>
+              </w:rPr>
+            </w:pPr>
+          </w:p>
+          <w:p>
+            <w:pPr>
+              <w:pStyle w:val="ListParagraph"/>
               <w:ind w:left="0"/>
               <w:rPr>
                 <w:lang w:val="en-US"/>
@@ -3661,7 +3649,6 @@
           <w:p>
             <w:pPr>
               <w:pStyle w:val="ListParagraph"/>
-              <w:spacing w:line="240" w:lineRule="auto"/>
               <w:ind w:left="0"/>
               <w:rPr>
                 <w:lang w:val="en-US"/>
@@ -3677,7 +3664,6 @@
           <w:p>
             <w:pPr>
               <w:pStyle w:val="ListParagraph"/>
-              <w:spacing w:line="240" w:lineRule="auto"/>
               <w:ind w:left="0"/>
               <w:rPr>
                 <w:lang w:val="en-US"/>
@@ -3693,17 +3679,15 @@
           <w:p>
             <w:pPr>
               <w:pStyle w:val="ListParagraph"/>
-              <w:spacing w:line="240" w:lineRule="auto"/>
-              <w:ind w:left="0"/>
-              <w:rPr>
-                <w:lang w:val="en-US"/>
-              </w:rPr>
-            </w:pPr>
-          </w:p>
-          <w:p>
-            <w:pPr>
-              <w:pStyle w:val="ListParagraph"/>
-              <w:spacing w:line="240" w:lineRule="auto"/>
+              <w:ind w:left="0"/>
+              <w:rPr>
+                <w:lang w:val="en-US"/>
+              </w:rPr>
+            </w:pPr>
+          </w:p>
+          <w:p>
+            <w:pPr>
+              <w:pStyle w:val="ListParagraph"/>
               <w:ind w:left="0"/>
               <w:rPr>
                 <w:lang w:val="en-US"/>
@@ -3719,7 +3703,6 @@
           <w:p>
             <w:pPr>
               <w:pStyle w:val="ListParagraph"/>
-              <w:spacing w:line="240" w:lineRule="auto"/>
               <w:ind w:left="0"/>
               <w:rPr>
                 <w:lang w:val="en-US"/>
@@ -3735,17 +3718,15 @@
           <w:p>
             <w:pPr>
               <w:pStyle w:val="ListParagraph"/>
-              <w:spacing w:line="240" w:lineRule="auto"/>
-              <w:ind w:left="0"/>
-              <w:rPr>
-                <w:lang w:val="en-US"/>
-              </w:rPr>
-            </w:pPr>
-          </w:p>
-          <w:p>
-            <w:pPr>
-              <w:pStyle w:val="ListParagraph"/>
-              <w:spacing w:line="240" w:lineRule="auto"/>
+              <w:ind w:left="0"/>
+              <w:rPr>
+                <w:lang w:val="en-US"/>
+              </w:rPr>
+            </w:pPr>
+          </w:p>
+          <w:p>
+            <w:pPr>
+              <w:pStyle w:val="ListParagraph"/>
               <w:ind w:left="0"/>
               <w:rPr>
                 <w:lang w:val="en-US"/>
@@ -3761,7 +3742,6 @@
           <w:p>
             <w:pPr>
               <w:pStyle w:val="ListParagraph"/>
-              <w:spacing w:line="240" w:lineRule="auto"/>
               <w:ind w:left="0"/>
               <w:rPr>
                 <w:lang w:val="en-US"/>
@@ -3777,7 +3757,6 @@
           <w:p>
             <w:pPr>
               <w:pStyle w:val="ListParagraph"/>
-              <w:spacing w:line="240" w:lineRule="auto"/>
               <w:ind w:left="0"/>
               <w:rPr>
                 <w:lang w:val="en-US"/>
@@ -3793,7 +3772,6 @@
           <w:p>
             <w:pPr>
               <w:pStyle w:val="ListParagraph"/>
-              <w:spacing w:line="240" w:lineRule="auto"/>
               <w:ind w:left="0"/>
               <w:rPr>
                 <w:lang w:val="en-US"/>
@@ -3809,7 +3787,6 @@
           <w:p>
             <w:pPr>
               <w:pStyle w:val="ListParagraph"/>
-              <w:spacing w:line="240" w:lineRule="auto"/>
               <w:ind w:left="0"/>
               <w:rPr>
                 <w:lang w:val="en-US"/>
@@ -3825,7 +3802,6 @@
           <w:p>
             <w:pPr>
               <w:pStyle w:val="ListParagraph"/>
-              <w:spacing w:line="240" w:lineRule="auto"/>
               <w:ind w:left="0"/>
               <w:rPr>
                 <w:lang w:val="en-US"/>
@@ -3850,17 +3826,15 @@
           <w:p>
             <w:pPr>
               <w:pStyle w:val="ListParagraph"/>
-              <w:spacing w:line="240" w:lineRule="auto"/>
-              <w:ind w:left="0"/>
-              <w:rPr>
-                <w:lang w:val="en-US"/>
-              </w:rPr>
-            </w:pPr>
-          </w:p>
-          <w:p>
-            <w:pPr>
-              <w:pStyle w:val="ListParagraph"/>
-              <w:spacing w:line="240" w:lineRule="auto"/>
+              <w:ind w:left="0"/>
+              <w:rPr>
+                <w:lang w:val="en-US"/>
+              </w:rPr>
+            </w:pPr>
+          </w:p>
+          <w:p>
+            <w:pPr>
+              <w:pStyle w:val="ListParagraph"/>
               <w:ind w:left="0"/>
               <w:rPr>
                 <w:lang w:val="en-US"/>
@@ -4003,7 +3977,25 @@
           <w:szCs w:val="24"/>
           <w:lang w:val="en-US"/>
         </w:rPr>
-        <w:t>Lat3_</w:t>
+        <w:t>Lat</w:t>
+      </w:r>
+      <w:r>
+        <w:rPr>
+          <w:rFonts w:ascii="Times New Roman" w:hAnsi="Times New Roman" w:cs="Times New Roman"/>
+          <w:sz w:val="24"/>
+          <w:szCs w:val="24"/>
+          <w:lang w:val="en-US"/>
+        </w:rPr>
+        <w:t>4</w:t>
+      </w:r>
+      <w:r>
+        <w:rPr>
+          <w:rFonts w:ascii="Times New Roman" w:hAnsi="Times New Roman" w:cs="Times New Roman"/>
+          <w:sz w:val="24"/>
+          <w:szCs w:val="24"/>
+          <w:lang w:val="en-US"/>
+        </w:rPr>
+        <w:t>_</w:t>
       </w:r>
       <w:r>
         <w:rPr>
@@ -4033,7 +4025,6 @@
           <w:p>
             <w:pPr>
               <w:pStyle w:val="ListParagraph"/>
-              <w:spacing w:line="240" w:lineRule="auto"/>
               <w:ind w:left="0"/>
               <w:rPr>
                 <w:lang w:val="en-US"/>
@@ -4049,7 +4040,6 @@
           <w:p>
             <w:pPr>
               <w:pStyle w:val="ListParagraph"/>
-              <w:spacing w:line="240" w:lineRule="auto"/>
               <w:ind w:left="0"/>
               <w:rPr>
                 <w:lang w:val="en-US"/>
@@ -4065,17 +4055,15 @@
           <w:p>
             <w:pPr>
               <w:pStyle w:val="ListParagraph"/>
-              <w:spacing w:line="240" w:lineRule="auto"/>
-              <w:ind w:left="0"/>
-              <w:rPr>
-                <w:lang w:val="en-US"/>
-              </w:rPr>
-            </w:pPr>
-          </w:p>
-          <w:p>
-            <w:pPr>
-              <w:pStyle w:val="ListParagraph"/>
-              <w:spacing w:line="240" w:lineRule="auto"/>
+              <w:ind w:left="0"/>
+              <w:rPr>
+                <w:lang w:val="en-US"/>
+              </w:rPr>
+            </w:pPr>
+          </w:p>
+          <w:p>
+            <w:pPr>
+              <w:pStyle w:val="ListParagraph"/>
               <w:ind w:left="0"/>
               <w:rPr>
                 <w:lang w:val="en-US"/>
@@ -4091,17 +4079,15 @@
           <w:p>
             <w:pPr>
               <w:pStyle w:val="ListParagraph"/>
-              <w:spacing w:line="240" w:lineRule="auto"/>
-              <w:ind w:left="0"/>
-              <w:rPr>
-                <w:lang w:val="en-US"/>
-              </w:rPr>
-            </w:pPr>
-          </w:p>
-          <w:p>
-            <w:pPr>
-              <w:pStyle w:val="ListParagraph"/>
-              <w:spacing w:line="240" w:lineRule="auto"/>
+              <w:ind w:left="0"/>
+              <w:rPr>
+                <w:lang w:val="en-US"/>
+              </w:rPr>
+            </w:pPr>
+          </w:p>
+          <w:p>
+            <w:pPr>
+              <w:pStyle w:val="ListParagraph"/>
               <w:ind w:left="0"/>
               <w:rPr>
                 <w:lang w:val="en-US"/>
@@ -4117,7 +4103,6 @@
           <w:p>
             <w:pPr>
               <w:pStyle w:val="ListParagraph"/>
-              <w:spacing w:line="240" w:lineRule="auto"/>
               <w:ind w:left="0"/>
               <w:rPr>
                 <w:lang w:val="en-US"/>
@@ -4133,7 +4118,6 @@
           <w:p>
             <w:pPr>
               <w:pStyle w:val="ListParagraph"/>
-              <w:spacing w:line="240" w:lineRule="auto"/>
               <w:ind w:left="0"/>
               <w:rPr>
                 <w:lang w:val="en-US"/>
@@ -4149,7 +4133,6 @@
           <w:p>
             <w:pPr>
               <w:pStyle w:val="ListParagraph"/>
-              <w:spacing w:line="240" w:lineRule="auto"/>
               <w:ind w:left="0"/>
               <w:rPr>
                 <w:lang w:val="en-US"/>
@@ -4165,7 +4148,6 @@
           <w:p>
             <w:pPr>
               <w:pStyle w:val="ListParagraph"/>
-              <w:spacing w:line="240" w:lineRule="auto"/>
               <w:ind w:left="0"/>
               <w:rPr>
                 <w:lang w:val="en-US"/>
@@ -4181,17 +4163,15 @@
           <w:p>
             <w:pPr>
               <w:pStyle w:val="ListParagraph"/>
-              <w:spacing w:line="240" w:lineRule="auto"/>
-              <w:ind w:left="0"/>
-              <w:rPr>
-                <w:lang w:val="en-US"/>
-              </w:rPr>
-            </w:pPr>
-          </w:p>
-          <w:p>
-            <w:pPr>
-              <w:pStyle w:val="ListParagraph"/>
-              <w:spacing w:line="240" w:lineRule="auto"/>
+              <w:ind w:left="0"/>
+              <w:rPr>
+                <w:lang w:val="en-US"/>
+              </w:rPr>
+            </w:pPr>
+          </w:p>
+          <w:p>
+            <w:pPr>
+              <w:pStyle w:val="ListParagraph"/>
               <w:ind w:left="0"/>
               <w:rPr>
                 <w:lang w:val="en-US"/>
@@ -4207,7 +4187,6 @@
           <w:p>
             <w:pPr>
               <w:pStyle w:val="ListParagraph"/>
-              <w:spacing w:line="240" w:lineRule="auto"/>
               <w:ind w:left="0"/>
               <w:rPr>
                 <w:lang w:val="en-US"/>
@@ -4223,17 +4202,15 @@
           <w:p>
             <w:pPr>
               <w:pStyle w:val="ListParagraph"/>
-              <w:spacing w:line="240" w:lineRule="auto"/>
-              <w:ind w:left="0"/>
-              <w:rPr>
-                <w:lang w:val="en-US"/>
-              </w:rPr>
-            </w:pPr>
-          </w:p>
-          <w:p>
-            <w:pPr>
-              <w:pStyle w:val="ListParagraph"/>
-              <w:spacing w:line="240" w:lineRule="auto"/>
+              <w:ind w:left="0"/>
+              <w:rPr>
+                <w:lang w:val="en-US"/>
+              </w:rPr>
+            </w:pPr>
+          </w:p>
+          <w:p>
+            <w:pPr>
+              <w:pStyle w:val="ListParagraph"/>
               <w:ind w:left="0"/>
               <w:rPr>
                 <w:lang w:val="en-US"/>
@@ -4249,17 +4226,15 @@
           <w:p>
             <w:pPr>
               <w:pStyle w:val="ListParagraph"/>
-              <w:spacing w:line="240" w:lineRule="auto"/>
-              <w:ind w:left="0"/>
-              <w:rPr>
-                <w:lang w:val="en-US"/>
-              </w:rPr>
-            </w:pPr>
-          </w:p>
-          <w:p>
-            <w:pPr>
-              <w:pStyle w:val="ListParagraph"/>
-              <w:spacing w:line="240" w:lineRule="auto"/>
+              <w:ind w:left="0"/>
+              <w:rPr>
+                <w:lang w:val="en-US"/>
+              </w:rPr>
+            </w:pPr>
+          </w:p>
+          <w:p>
+            <w:pPr>
+              <w:pStyle w:val="ListParagraph"/>
               <w:ind w:left="0"/>
               <w:rPr>
                 <w:lang w:val="en-US"/>
@@ -4275,7 +4250,6 @@
           <w:p>
             <w:pPr>
               <w:pStyle w:val="ListParagraph"/>
-              <w:spacing w:line="240" w:lineRule="auto"/>
               <w:ind w:left="0"/>
               <w:rPr>
                 <w:lang w:val="en-US"/>
@@ -4291,7 +4265,6 @@
           <w:p>
             <w:pPr>
               <w:pStyle w:val="ListParagraph"/>
-              <w:spacing w:line="240" w:lineRule="auto"/>
               <w:ind w:left="0"/>
               <w:rPr>
                 <w:lang w:val="en-US"/>
@@ -4307,17 +4280,15 @@
           <w:p>
             <w:pPr>
               <w:pStyle w:val="ListParagraph"/>
-              <w:spacing w:line="240" w:lineRule="auto"/>
-              <w:ind w:left="0"/>
-              <w:rPr>
-                <w:lang w:val="en-US"/>
-              </w:rPr>
-            </w:pPr>
-          </w:p>
-          <w:p>
-            <w:pPr>
-              <w:pStyle w:val="ListParagraph"/>
-              <w:spacing w:line="240" w:lineRule="auto"/>
+              <w:ind w:left="0"/>
+              <w:rPr>
+                <w:lang w:val="en-US"/>
+              </w:rPr>
+            </w:pPr>
+          </w:p>
+          <w:p>
+            <w:pPr>
+              <w:pStyle w:val="ListParagraph"/>
               <w:ind w:left="0"/>
               <w:rPr>
                 <w:lang w:val="en-US"/>
@@ -4333,17 +4304,15 @@
           <w:p>
             <w:pPr>
               <w:pStyle w:val="ListParagraph"/>
-              <w:spacing w:line="240" w:lineRule="auto"/>
-              <w:ind w:left="0"/>
-              <w:rPr>
-                <w:lang w:val="en-US"/>
-              </w:rPr>
-            </w:pPr>
-          </w:p>
-          <w:p>
-            <w:pPr>
-              <w:pStyle w:val="ListParagraph"/>
-              <w:spacing w:line="240" w:lineRule="auto"/>
+              <w:ind w:left="0"/>
+              <w:rPr>
+                <w:lang w:val="en-US"/>
+              </w:rPr>
+            </w:pPr>
+          </w:p>
+          <w:p>
+            <w:pPr>
+              <w:pStyle w:val="ListParagraph"/>
               <w:ind w:left="0"/>
               <w:rPr>
                 <w:lang w:val="en-US"/>
@@ -4359,7 +4328,6 @@
           <w:p>
             <w:pPr>
               <w:pStyle w:val="ListParagraph"/>
-              <w:spacing w:line="240" w:lineRule="auto"/>
               <w:ind w:left="0"/>
               <w:rPr>
                 <w:lang w:val="en-US"/>
@@ -4375,7 +4343,6 @@
           <w:p>
             <w:pPr>
               <w:pStyle w:val="ListParagraph"/>
-              <w:spacing w:line="240" w:lineRule="auto"/>
               <w:ind w:left="0"/>
               <w:rPr>
                 <w:lang w:val="en-US"/>
@@ -4391,7 +4358,6 @@
           <w:p>
             <w:pPr>
               <w:pStyle w:val="ListParagraph"/>
-              <w:spacing w:line="240" w:lineRule="auto"/>
               <w:ind w:left="0"/>
               <w:rPr>
                 <w:lang w:val="en-US"/>
@@ -4407,7 +4373,6 @@
           <w:p>
             <w:pPr>
               <w:pStyle w:val="ListParagraph"/>
-              <w:spacing w:line="240" w:lineRule="auto"/>
               <w:ind w:left="0"/>
               <w:rPr>
                 <w:lang w:val="en-US"/>
@@ -4423,17 +4388,15 @@
           <w:p>
             <w:pPr>
               <w:pStyle w:val="ListParagraph"/>
-              <w:spacing w:line="240" w:lineRule="auto"/>
-              <w:ind w:left="0"/>
-              <w:rPr>
-                <w:lang w:val="en-US"/>
-              </w:rPr>
-            </w:pPr>
-          </w:p>
-          <w:p>
-            <w:pPr>
-              <w:pStyle w:val="ListParagraph"/>
-              <w:spacing w:line="240" w:lineRule="auto"/>
+              <w:ind w:left="0"/>
+              <w:rPr>
+                <w:lang w:val="en-US"/>
+              </w:rPr>
+            </w:pPr>
+          </w:p>
+          <w:p>
+            <w:pPr>
+              <w:pStyle w:val="ListParagraph"/>
               <w:ind w:left="0"/>
               <w:rPr>
                 <w:lang w:val="en-US"/>
@@ -5379,7 +5342,6 @@
           <w:p>
             <w:pPr>
               <w:pStyle w:val="ListParagraph"/>
-              <w:spacing w:line="240" w:lineRule="auto"/>
               <w:ind w:left="0"/>
               <w:rPr>
                 <w:sz w:val="20"/>
@@ -5399,19 +5361,17 @@
           <w:p>
             <w:pPr>
               <w:pStyle w:val="ListParagraph"/>
-              <w:spacing w:line="240" w:lineRule="auto"/>
-              <w:ind w:left="0"/>
-              <w:rPr>
-                <w:sz w:val="20"/>
-                <w:szCs w:val="20"/>
-                <w:lang w:val="en-US"/>
-              </w:rPr>
-            </w:pPr>
-          </w:p>
-          <w:p>
-            <w:pPr>
-              <w:pStyle w:val="ListParagraph"/>
-              <w:spacing w:line="240" w:lineRule="auto"/>
+              <w:ind w:left="0"/>
+              <w:rPr>
+                <w:sz w:val="20"/>
+                <w:szCs w:val="20"/>
+                <w:lang w:val="en-US"/>
+              </w:rPr>
+            </w:pPr>
+          </w:p>
+          <w:p>
+            <w:pPr>
+              <w:pStyle w:val="ListParagraph"/>
               <w:ind w:left="0"/>
               <w:rPr>
                 <w:sz w:val="20"/>
@@ -5431,19 +5391,17 @@
           <w:p>
             <w:pPr>
               <w:pStyle w:val="ListParagraph"/>
-              <w:spacing w:line="240" w:lineRule="auto"/>
-              <w:ind w:left="0"/>
-              <w:rPr>
-                <w:sz w:val="20"/>
-                <w:szCs w:val="20"/>
-                <w:lang w:val="en-US"/>
-              </w:rPr>
-            </w:pPr>
-          </w:p>
-          <w:p>
-            <w:pPr>
-              <w:pStyle w:val="ListParagraph"/>
-              <w:spacing w:line="240" w:lineRule="auto"/>
+              <w:ind w:left="0"/>
+              <w:rPr>
+                <w:sz w:val="20"/>
+                <w:szCs w:val="20"/>
+                <w:lang w:val="en-US"/>
+              </w:rPr>
+            </w:pPr>
+          </w:p>
+          <w:p>
+            <w:pPr>
+              <w:pStyle w:val="ListParagraph"/>
               <w:ind w:left="0"/>
               <w:rPr>
                 <w:sz w:val="20"/>
@@ -5463,7 +5421,6 @@
           <w:p>
             <w:pPr>
               <w:pStyle w:val="ListParagraph"/>
-              <w:spacing w:line="240" w:lineRule="auto"/>
               <w:ind w:left="0"/>
               <w:rPr>
                 <w:sz w:val="20"/>
@@ -5483,7 +5440,6 @@
           <w:p>
             <w:pPr>
               <w:pStyle w:val="ListParagraph"/>
-              <w:spacing w:line="240" w:lineRule="auto"/>
               <w:ind w:left="0"/>
               <w:rPr>
                 <w:sz w:val="20"/>
@@ -5503,7 +5459,6 @@
           <w:p>
             <w:pPr>
               <w:pStyle w:val="ListParagraph"/>
-              <w:spacing w:line="240" w:lineRule="auto"/>
               <w:ind w:left="0"/>
               <w:rPr>
                 <w:sz w:val="20"/>
@@ -5523,7 +5478,6 @@
           <w:p>
             <w:pPr>
               <w:pStyle w:val="ListParagraph"/>
-              <w:spacing w:line="240" w:lineRule="auto"/>
               <w:ind w:left="0"/>
               <w:rPr>
                 <w:sz w:val="20"/>
@@ -5543,19 +5497,17 @@
           <w:p>
             <w:pPr>
               <w:pStyle w:val="ListParagraph"/>
-              <w:spacing w:line="240" w:lineRule="auto"/>
-              <w:ind w:left="0"/>
-              <w:rPr>
-                <w:sz w:val="20"/>
-                <w:szCs w:val="20"/>
-                <w:lang w:val="en-US"/>
-              </w:rPr>
-            </w:pPr>
-          </w:p>
-          <w:p>
-            <w:pPr>
-              <w:pStyle w:val="ListParagraph"/>
-              <w:spacing w:line="240" w:lineRule="auto"/>
+              <w:ind w:left="0"/>
+              <w:rPr>
+                <w:sz w:val="20"/>
+                <w:szCs w:val="20"/>
+                <w:lang w:val="en-US"/>
+              </w:rPr>
+            </w:pPr>
+          </w:p>
+          <w:p>
+            <w:pPr>
+              <w:pStyle w:val="ListParagraph"/>
               <w:ind w:left="0"/>
               <w:rPr>
                 <w:sz w:val="20"/>
@@ -5575,7 +5527,6 @@
           <w:p>
             <w:pPr>
               <w:pStyle w:val="ListParagraph"/>
-              <w:spacing w:line="240" w:lineRule="auto"/>
               <w:ind w:left="0"/>
               <w:rPr>
                 <w:sz w:val="20"/>
@@ -5595,7 +5546,6 @@
           <w:p>
             <w:pPr>
               <w:pStyle w:val="ListParagraph"/>
-              <w:spacing w:line="240" w:lineRule="auto"/>
               <w:ind w:left="0"/>
               <w:rPr>
                 <w:sz w:val="20"/>
@@ -5615,7 +5565,6 @@
           <w:p>
             <w:pPr>
               <w:pStyle w:val="ListParagraph"/>
-              <w:spacing w:line="240" w:lineRule="auto"/>
               <w:ind w:left="0"/>
               <w:rPr>
                 <w:sz w:val="20"/>
@@ -5635,7 +5584,6 @@
           <w:p>
             <w:pPr>
               <w:pStyle w:val="ListParagraph"/>
-              <w:spacing w:line="240" w:lineRule="auto"/>
               <w:ind w:left="0"/>
               <w:rPr>
                 <w:sz w:val="20"/>
@@ -5655,7 +5603,6 @@
           <w:p>
             <w:pPr>
               <w:pStyle w:val="ListParagraph"/>
-              <w:spacing w:line="240" w:lineRule="auto"/>
               <w:ind w:left="0"/>
               <w:rPr>
                 <w:sz w:val="20"/>
@@ -5675,7 +5622,6 @@
           <w:p>
             <w:pPr>
               <w:pStyle w:val="ListParagraph"/>
-              <w:spacing w:line="240" w:lineRule="auto"/>
               <w:ind w:left="0"/>
               <w:rPr>
                 <w:sz w:val="20"/>
@@ -5695,19 +5641,17 @@
           <w:p>
             <w:pPr>
               <w:pStyle w:val="ListParagraph"/>
-              <w:spacing w:line="240" w:lineRule="auto"/>
-              <w:ind w:left="0"/>
-              <w:rPr>
-                <w:sz w:val="20"/>
-                <w:szCs w:val="20"/>
-                <w:lang w:val="en-US"/>
-              </w:rPr>
-            </w:pPr>
-          </w:p>
-          <w:p>
-            <w:pPr>
-              <w:pStyle w:val="ListParagraph"/>
-              <w:spacing w:line="240" w:lineRule="auto"/>
+              <w:ind w:left="0"/>
+              <w:rPr>
+                <w:sz w:val="20"/>
+                <w:szCs w:val="20"/>
+                <w:lang w:val="en-US"/>
+              </w:rPr>
+            </w:pPr>
+          </w:p>
+          <w:p>
+            <w:pPr>
+              <w:pStyle w:val="ListParagraph"/>
               <w:ind w:left="0"/>
               <w:rPr>
                 <w:sz w:val="20"/>

</xml_diff>

<commit_message>
Menyelesaikan laporan 02 sampai 07 struktur data
</commit_message>
<xml_diff>
--- a/semester-04/praktikum-struktur-data/pertemuan-04/laporan/04. Laporan Praktikum.docx
+++ b/semester-04/praktikum-struktur-data/pertemuan-04/laporan/04. Laporan Praktikum.docx
@@ -2000,11 +2000,15 @@
               <w:pStyle w:val="ListParagraph"/>
               <w:ind w:left="0"/>
               <w:rPr>
-                <w:lang w:val="en-US"/>
-              </w:rPr>
-            </w:pPr>
-            <w:r>
-              <w:rPr>
+                <w:sz w:val="20"/>
+                <w:szCs w:val="20"/>
+                <w:lang w:val="en-US"/>
+              </w:rPr>
+            </w:pPr>
+            <w:r>
+              <w:rPr>
+                <w:sz w:val="20"/>
+                <w:szCs w:val="20"/>
                 <w:lang w:val="en-US"/>
               </w:rPr>
               <w:t>#include &lt;iostream&gt;</w:t>
@@ -2015,11 +2019,15 @@
               <w:pStyle w:val="ListParagraph"/>
               <w:ind w:left="0"/>
               <w:rPr>
-                <w:lang w:val="en-US"/>
-              </w:rPr>
-            </w:pPr>
-            <w:r>
-              <w:rPr>
+                <w:sz w:val="20"/>
+                <w:szCs w:val="20"/>
+                <w:lang w:val="en-US"/>
+              </w:rPr>
+            </w:pPr>
+            <w:r>
+              <w:rPr>
+                <w:sz w:val="20"/>
+                <w:szCs w:val="20"/>
                 <w:lang w:val="en-US"/>
               </w:rPr>
               <w:t>#include &lt;string&gt;</w:t>
@@ -2030,20 +2038,26 @@
               <w:pStyle w:val="ListParagraph"/>
               <w:ind w:left="0"/>
               <w:rPr>
-                <w:lang w:val="en-US"/>
-              </w:rPr>
-            </w:pPr>
-          </w:p>
-          <w:p>
-            <w:pPr>
-              <w:pStyle w:val="ListParagraph"/>
-              <w:ind w:left="0"/>
-              <w:rPr>
-                <w:lang w:val="en-US"/>
-              </w:rPr>
-            </w:pPr>
-            <w:r>
-              <w:rPr>
+                <w:sz w:val="20"/>
+                <w:szCs w:val="20"/>
+                <w:lang w:val="en-US"/>
+              </w:rPr>
+            </w:pPr>
+          </w:p>
+          <w:p>
+            <w:pPr>
+              <w:pStyle w:val="ListParagraph"/>
+              <w:ind w:left="0"/>
+              <w:rPr>
+                <w:sz w:val="20"/>
+                <w:szCs w:val="20"/>
+                <w:lang w:val="en-US"/>
+              </w:rPr>
+            </w:pPr>
+            <w:r>
+              <w:rPr>
+                <w:sz w:val="20"/>
+                <w:szCs w:val="20"/>
                 <w:lang w:val="en-US"/>
               </w:rPr>
               <w:t>using namespace std;</w:t>
@@ -2054,20 +2068,26 @@
               <w:pStyle w:val="ListParagraph"/>
               <w:ind w:left="0"/>
               <w:rPr>
-                <w:lang w:val="en-US"/>
-              </w:rPr>
-            </w:pPr>
-          </w:p>
-          <w:p>
-            <w:pPr>
-              <w:pStyle w:val="ListParagraph"/>
-              <w:ind w:left="0"/>
-              <w:rPr>
-                <w:lang w:val="en-US"/>
-              </w:rPr>
-            </w:pPr>
-            <w:r>
-              <w:rPr>
+                <w:sz w:val="20"/>
+                <w:szCs w:val="20"/>
+                <w:lang w:val="en-US"/>
+              </w:rPr>
+            </w:pPr>
+          </w:p>
+          <w:p>
+            <w:pPr>
+              <w:pStyle w:val="ListParagraph"/>
+              <w:ind w:left="0"/>
+              <w:rPr>
+                <w:sz w:val="20"/>
+                <w:szCs w:val="20"/>
+                <w:lang w:val="en-US"/>
+              </w:rPr>
+            </w:pPr>
+            <w:r>
+              <w:rPr>
+                <w:sz w:val="20"/>
+                <w:szCs w:val="20"/>
                 <w:lang w:val="en-US"/>
               </w:rPr>
               <w:t>int main()</w:t>
@@ -2078,11 +2098,15 @@
               <w:pStyle w:val="ListParagraph"/>
               <w:ind w:left="0"/>
               <w:rPr>
-                <w:lang w:val="en-US"/>
-              </w:rPr>
-            </w:pPr>
-            <w:r>
-              <w:rPr>
+                <w:sz w:val="20"/>
+                <w:szCs w:val="20"/>
+                <w:lang w:val="en-US"/>
+              </w:rPr>
+            </w:pPr>
+            <w:r>
+              <w:rPr>
+                <w:sz w:val="20"/>
+                <w:szCs w:val="20"/>
                 <w:lang w:val="en-US"/>
               </w:rPr>
               <w:t>{</w:t>
@@ -2093,11 +2117,15 @@
               <w:pStyle w:val="ListParagraph"/>
               <w:ind w:left="0"/>
               <w:rPr>
-                <w:lang w:val="en-US"/>
-              </w:rPr>
-            </w:pPr>
-            <w:r>
-              <w:rPr>
+                <w:sz w:val="20"/>
+                <w:szCs w:val="20"/>
+                <w:lang w:val="en-US"/>
+              </w:rPr>
+            </w:pPr>
+            <w:r>
+              <w:rPr>
+                <w:sz w:val="20"/>
+                <w:szCs w:val="20"/>
                 <w:lang w:val="en-US"/>
               </w:rPr>
               <w:t xml:space="preserve">  cout &lt;&lt; "Nama \t: Nova Ardiansyah\n";</w:t>
@@ -2108,11 +2136,15 @@
               <w:pStyle w:val="ListParagraph"/>
               <w:ind w:left="0"/>
               <w:rPr>
-                <w:lang w:val="en-US"/>
-              </w:rPr>
-            </w:pPr>
-            <w:r>
-              <w:rPr>
+                <w:sz w:val="20"/>
+                <w:szCs w:val="20"/>
+                <w:lang w:val="en-US"/>
+              </w:rPr>
+            </w:pPr>
+            <w:r>
+              <w:rPr>
+                <w:sz w:val="20"/>
+                <w:szCs w:val="20"/>
                 <w:lang w:val="en-US"/>
               </w:rPr>
               <w:t xml:space="preserve">  cout &lt;&lt; "NIM \t: 211011401309\n";</w:t>
@@ -2123,11 +2155,15 @@
               <w:pStyle w:val="ListParagraph"/>
               <w:ind w:left="0"/>
               <w:rPr>
-                <w:lang w:val="en-US"/>
-              </w:rPr>
-            </w:pPr>
-            <w:r>
-              <w:rPr>
+                <w:sz w:val="20"/>
+                <w:szCs w:val="20"/>
+                <w:lang w:val="en-US"/>
+              </w:rPr>
+            </w:pPr>
+            <w:r>
+              <w:rPr>
+                <w:sz w:val="20"/>
+                <w:szCs w:val="20"/>
                 <w:lang w:val="en-US"/>
               </w:rPr>
               <w:t xml:space="preserve">  cout &lt;&lt; "=========================\n\n";</w:t>
@@ -2138,20 +2174,26 @@
               <w:pStyle w:val="ListParagraph"/>
               <w:ind w:left="0"/>
               <w:rPr>
-                <w:lang w:val="en-US"/>
-              </w:rPr>
-            </w:pPr>
-          </w:p>
-          <w:p>
-            <w:pPr>
-              <w:pStyle w:val="ListParagraph"/>
-              <w:ind w:left="0"/>
-              <w:rPr>
-                <w:lang w:val="en-US"/>
-              </w:rPr>
-            </w:pPr>
-            <w:r>
-              <w:rPr>
+                <w:sz w:val="20"/>
+                <w:szCs w:val="20"/>
+                <w:lang w:val="en-US"/>
+              </w:rPr>
+            </w:pPr>
+          </w:p>
+          <w:p>
+            <w:pPr>
+              <w:pStyle w:val="ListParagraph"/>
+              <w:ind w:left="0"/>
+              <w:rPr>
+                <w:sz w:val="20"/>
+                <w:szCs w:val="20"/>
+                <w:lang w:val="en-US"/>
+              </w:rPr>
+            </w:pPr>
+            <w:r>
+              <w:rPr>
+                <w:sz w:val="20"/>
+                <w:szCs w:val="20"/>
                 <w:lang w:val="en-US"/>
               </w:rPr>
               <w:t xml:space="preserve">  int x = 8, y;</w:t>
@@ -2162,11 +2204,15 @@
               <w:pStyle w:val="ListParagraph"/>
               <w:ind w:left="0"/>
               <w:rPr>
-                <w:lang w:val="en-US"/>
-              </w:rPr>
-            </w:pPr>
-            <w:r>
-              <w:rPr>
+                <w:sz w:val="20"/>
+                <w:szCs w:val="20"/>
+                <w:lang w:val="en-US"/>
+              </w:rPr>
+            </w:pPr>
+            <w:r>
+              <w:rPr>
+                <w:sz w:val="20"/>
+                <w:szCs w:val="20"/>
                 <w:lang w:val="en-US"/>
               </w:rPr>
               <w:t xml:space="preserve">  int *xPtr = &amp;x;</w:t>
@@ -2177,20 +2223,26 @@
               <w:pStyle w:val="ListParagraph"/>
               <w:ind w:left="0"/>
               <w:rPr>
-                <w:lang w:val="en-US"/>
-              </w:rPr>
-            </w:pPr>
-          </w:p>
-          <w:p>
-            <w:pPr>
-              <w:pStyle w:val="ListParagraph"/>
-              <w:ind w:left="0"/>
-              <w:rPr>
-                <w:lang w:val="en-US"/>
-              </w:rPr>
-            </w:pPr>
-            <w:r>
-              <w:rPr>
+                <w:sz w:val="20"/>
+                <w:szCs w:val="20"/>
+                <w:lang w:val="en-US"/>
+              </w:rPr>
+            </w:pPr>
+          </w:p>
+          <w:p>
+            <w:pPr>
+              <w:pStyle w:val="ListParagraph"/>
+              <w:ind w:left="0"/>
+              <w:rPr>
+                <w:sz w:val="20"/>
+                <w:szCs w:val="20"/>
+                <w:lang w:val="en-US"/>
+              </w:rPr>
+            </w:pPr>
+            <w:r>
+              <w:rPr>
+                <w:sz w:val="20"/>
+                <w:szCs w:val="20"/>
                 <w:lang w:val="en-US"/>
               </w:rPr>
               <w:t xml:space="preserve">  cout &lt;&lt; "Nilai x \t: " &lt;&lt; x &lt;&lt; endl;</w:t>
@@ -2201,11 +2253,15 @@
               <w:pStyle w:val="ListParagraph"/>
               <w:ind w:left="0"/>
               <w:rPr>
-                <w:lang w:val="en-US"/>
-              </w:rPr>
-            </w:pPr>
-            <w:r>
-              <w:rPr>
+                <w:sz w:val="20"/>
+                <w:szCs w:val="20"/>
+                <w:lang w:val="en-US"/>
+              </w:rPr>
+            </w:pPr>
+            <w:r>
+              <w:rPr>
+                <w:sz w:val="20"/>
+                <w:szCs w:val="20"/>
                 <w:lang w:val="en-US"/>
               </w:rPr>
               <w:t xml:space="preserve">  cout &lt;&lt; "Alamat x \t: " &lt;&lt; &amp;x &lt;&lt; endl;</w:t>
@@ -2216,11 +2272,15 @@
               <w:pStyle w:val="ListParagraph"/>
               <w:ind w:left="0"/>
               <w:rPr>
-                <w:lang w:val="en-US"/>
-              </w:rPr>
-            </w:pPr>
-            <w:r>
-              <w:rPr>
+                <w:sz w:val="20"/>
+                <w:szCs w:val="20"/>
+                <w:lang w:val="en-US"/>
+              </w:rPr>
+            </w:pPr>
+            <w:r>
+              <w:rPr>
+                <w:sz w:val="20"/>
+                <w:szCs w:val="20"/>
                 <w:lang w:val="en-US"/>
               </w:rPr>
               <w:t xml:space="preserve">  cout &lt;&lt; "Nilai xPtr \t: " &lt;&lt; xPtr &lt;&lt; endl;</w:t>
@@ -2231,20 +2291,26 @@
               <w:pStyle w:val="ListParagraph"/>
               <w:ind w:left="0"/>
               <w:rPr>
-                <w:lang w:val="en-US"/>
-              </w:rPr>
-            </w:pPr>
-          </w:p>
-          <w:p>
-            <w:pPr>
-              <w:pStyle w:val="ListParagraph"/>
-              <w:ind w:left="0"/>
-              <w:rPr>
-                <w:lang w:val="en-US"/>
-              </w:rPr>
-            </w:pPr>
-            <w:r>
-              <w:rPr>
+                <w:sz w:val="20"/>
+                <w:szCs w:val="20"/>
+                <w:lang w:val="en-US"/>
+              </w:rPr>
+            </w:pPr>
+          </w:p>
+          <w:p>
+            <w:pPr>
+              <w:pStyle w:val="ListParagraph"/>
+              <w:ind w:left="0"/>
+              <w:rPr>
+                <w:sz w:val="20"/>
+                <w:szCs w:val="20"/>
+                <w:lang w:val="en-US"/>
+              </w:rPr>
+            </w:pPr>
+            <w:r>
+              <w:rPr>
+                <w:sz w:val="20"/>
+                <w:szCs w:val="20"/>
                 <w:lang w:val="en-US"/>
               </w:rPr>
               <w:t xml:space="preserve">  cout &lt;&lt; "Nilai yang disimpan pada alamat " &lt;&lt; xPtr &lt;&lt; " adalah " &lt;&lt; *xPtr &lt;&lt; endl;</w:t>
@@ -2255,20 +2321,26 @@
               <w:pStyle w:val="ListParagraph"/>
               <w:ind w:left="0"/>
               <w:rPr>
-                <w:lang w:val="en-US"/>
-              </w:rPr>
-            </w:pPr>
-          </w:p>
-          <w:p>
-            <w:pPr>
-              <w:pStyle w:val="ListParagraph"/>
-              <w:ind w:left="0"/>
-              <w:rPr>
-                <w:lang w:val="en-US"/>
-              </w:rPr>
-            </w:pPr>
-            <w:r>
-              <w:rPr>
+                <w:sz w:val="20"/>
+                <w:szCs w:val="20"/>
+                <w:lang w:val="en-US"/>
+              </w:rPr>
+            </w:pPr>
+          </w:p>
+          <w:p>
+            <w:pPr>
+              <w:pStyle w:val="ListParagraph"/>
+              <w:ind w:left="0"/>
+              <w:rPr>
+                <w:sz w:val="20"/>
+                <w:szCs w:val="20"/>
+                <w:lang w:val="en-US"/>
+              </w:rPr>
+            </w:pPr>
+            <w:r>
+              <w:rPr>
+                <w:sz w:val="20"/>
+                <w:szCs w:val="20"/>
                 <w:lang w:val="en-US"/>
               </w:rPr>
               <w:t xml:space="preserve">  return 0;</w:t>
@@ -2284,6 +2356,8 @@
             </w:pPr>
             <w:r>
               <w:rPr>
+                <w:sz w:val="20"/>
+                <w:szCs w:val="20"/>
                 <w:lang w:val="en-US"/>
               </w:rPr>
               <w:t>}</w:t>
@@ -2459,11 +2533,15 @@
               <w:pStyle w:val="ListParagraph"/>
               <w:ind w:left="0"/>
               <w:rPr>
-                <w:lang w:val="en-US"/>
-              </w:rPr>
-            </w:pPr>
-            <w:r>
-              <w:rPr>
+                <w:sz w:val="20"/>
+                <w:szCs w:val="20"/>
+                <w:lang w:val="en-US"/>
+              </w:rPr>
+            </w:pPr>
+            <w:r>
+              <w:rPr>
+                <w:sz w:val="20"/>
+                <w:szCs w:val="20"/>
                 <w:lang w:val="en-US"/>
               </w:rPr>
               <w:t>#include &lt;iostream&gt;</w:t>
@@ -2474,11 +2552,15 @@
               <w:pStyle w:val="ListParagraph"/>
               <w:ind w:left="0"/>
               <w:rPr>
-                <w:lang w:val="en-US"/>
-              </w:rPr>
-            </w:pPr>
-            <w:r>
-              <w:rPr>
+                <w:sz w:val="20"/>
+                <w:szCs w:val="20"/>
+                <w:lang w:val="en-US"/>
+              </w:rPr>
+            </w:pPr>
+            <w:r>
+              <w:rPr>
+                <w:sz w:val="20"/>
+                <w:szCs w:val="20"/>
                 <w:lang w:val="en-US"/>
               </w:rPr>
               <w:t>#include &lt;string&gt;</w:t>
@@ -2489,20 +2571,26 @@
               <w:pStyle w:val="ListParagraph"/>
               <w:ind w:left="0"/>
               <w:rPr>
-                <w:lang w:val="en-US"/>
-              </w:rPr>
-            </w:pPr>
-          </w:p>
-          <w:p>
-            <w:pPr>
-              <w:pStyle w:val="ListParagraph"/>
-              <w:ind w:left="0"/>
-              <w:rPr>
-                <w:lang w:val="en-US"/>
-              </w:rPr>
-            </w:pPr>
-            <w:r>
-              <w:rPr>
+                <w:sz w:val="20"/>
+                <w:szCs w:val="20"/>
+                <w:lang w:val="en-US"/>
+              </w:rPr>
+            </w:pPr>
+          </w:p>
+          <w:p>
+            <w:pPr>
+              <w:pStyle w:val="ListParagraph"/>
+              <w:ind w:left="0"/>
+              <w:rPr>
+                <w:sz w:val="20"/>
+                <w:szCs w:val="20"/>
+                <w:lang w:val="en-US"/>
+              </w:rPr>
+            </w:pPr>
+            <w:r>
+              <w:rPr>
+                <w:sz w:val="20"/>
+                <w:szCs w:val="20"/>
                 <w:lang w:val="en-US"/>
               </w:rPr>
               <w:t>using namespace std;</w:t>
@@ -2513,20 +2601,26 @@
               <w:pStyle w:val="ListParagraph"/>
               <w:ind w:left="0"/>
               <w:rPr>
-                <w:lang w:val="en-US"/>
-              </w:rPr>
-            </w:pPr>
-          </w:p>
-          <w:p>
-            <w:pPr>
-              <w:pStyle w:val="ListParagraph"/>
-              <w:ind w:left="0"/>
-              <w:rPr>
-                <w:lang w:val="en-US"/>
-              </w:rPr>
-            </w:pPr>
-            <w:r>
-              <w:rPr>
+                <w:sz w:val="20"/>
+                <w:szCs w:val="20"/>
+                <w:lang w:val="en-US"/>
+              </w:rPr>
+            </w:pPr>
+          </w:p>
+          <w:p>
+            <w:pPr>
+              <w:pStyle w:val="ListParagraph"/>
+              <w:ind w:left="0"/>
+              <w:rPr>
+                <w:sz w:val="20"/>
+                <w:szCs w:val="20"/>
+                <w:lang w:val="en-US"/>
+              </w:rPr>
+            </w:pPr>
+            <w:r>
+              <w:rPr>
+                <w:sz w:val="20"/>
+                <w:szCs w:val="20"/>
                 <w:lang w:val="en-US"/>
               </w:rPr>
               <w:t>int main()</w:t>
@@ -2537,11 +2631,15 @@
               <w:pStyle w:val="ListParagraph"/>
               <w:ind w:left="0"/>
               <w:rPr>
-                <w:lang w:val="en-US"/>
-              </w:rPr>
-            </w:pPr>
-            <w:r>
-              <w:rPr>
+                <w:sz w:val="20"/>
+                <w:szCs w:val="20"/>
+                <w:lang w:val="en-US"/>
+              </w:rPr>
+            </w:pPr>
+            <w:r>
+              <w:rPr>
+                <w:sz w:val="20"/>
+                <w:szCs w:val="20"/>
                 <w:lang w:val="en-US"/>
               </w:rPr>
               <w:t>{</w:t>
@@ -2552,11 +2650,15 @@
               <w:pStyle w:val="ListParagraph"/>
               <w:ind w:left="0"/>
               <w:rPr>
-                <w:lang w:val="en-US"/>
-              </w:rPr>
-            </w:pPr>
-            <w:r>
-              <w:rPr>
+                <w:sz w:val="20"/>
+                <w:szCs w:val="20"/>
+                <w:lang w:val="en-US"/>
+              </w:rPr>
+            </w:pPr>
+            <w:r>
+              <w:rPr>
+                <w:sz w:val="20"/>
+                <w:szCs w:val="20"/>
                 <w:lang w:val="en-US"/>
               </w:rPr>
               <w:t xml:space="preserve">  cout &lt;&lt; "Nama \t: Nova Ardiansyah\n";</w:t>
@@ -2567,11 +2669,15 @@
               <w:pStyle w:val="ListParagraph"/>
               <w:ind w:left="0"/>
               <w:rPr>
-                <w:lang w:val="en-US"/>
-              </w:rPr>
-            </w:pPr>
-            <w:r>
-              <w:rPr>
+                <w:sz w:val="20"/>
+                <w:szCs w:val="20"/>
+                <w:lang w:val="en-US"/>
+              </w:rPr>
+            </w:pPr>
+            <w:r>
+              <w:rPr>
+                <w:sz w:val="20"/>
+                <w:szCs w:val="20"/>
                 <w:lang w:val="en-US"/>
               </w:rPr>
               <w:t xml:space="preserve">  cout &lt;&lt; "NIM \t: 211011401309\n";</w:t>
@@ -2582,11 +2688,15 @@
               <w:pStyle w:val="ListParagraph"/>
               <w:ind w:left="0"/>
               <w:rPr>
-                <w:lang w:val="en-US"/>
-              </w:rPr>
-            </w:pPr>
-            <w:r>
-              <w:rPr>
+                <w:sz w:val="20"/>
+                <w:szCs w:val="20"/>
+                <w:lang w:val="en-US"/>
+              </w:rPr>
+            </w:pPr>
+            <w:r>
+              <w:rPr>
+                <w:sz w:val="20"/>
+                <w:szCs w:val="20"/>
                 <w:lang w:val="en-US"/>
               </w:rPr>
               <w:t xml:space="preserve">  cout &lt;&lt; "=========================\n\n";</w:t>
@@ -2597,92 +2707,116 @@
               <w:pStyle w:val="ListParagraph"/>
               <w:ind w:left="0"/>
               <w:rPr>
-                <w:lang w:val="en-US"/>
-              </w:rPr>
-            </w:pPr>
-          </w:p>
-          <w:p>
-            <w:pPr>
-              <w:pStyle w:val="ListParagraph"/>
-              <w:ind w:left="0"/>
-              <w:rPr>
-                <w:lang w:val="en-US"/>
-              </w:rPr>
-            </w:pPr>
-            <w:r>
-              <w:rPr>
+                <w:sz w:val="20"/>
+                <w:szCs w:val="20"/>
+                <w:lang w:val="en-US"/>
+              </w:rPr>
+            </w:pPr>
+          </w:p>
+          <w:p>
+            <w:pPr>
+              <w:pStyle w:val="ListParagraph"/>
+              <w:ind w:left="0"/>
+              <w:rPr>
+                <w:sz w:val="20"/>
+                <w:szCs w:val="20"/>
+                <w:lang w:val="en-US"/>
+              </w:rPr>
+            </w:pPr>
+            <w:r>
+              <w:rPr>
+                <w:sz w:val="20"/>
+                <w:szCs w:val="20"/>
+                <w:lang w:val="en-US"/>
+              </w:rPr>
+              <w:t xml:space="preserve">  int x = 12, y;</w:t>
+            </w:r>
+          </w:p>
+          <w:p>
+            <w:pPr>
+              <w:pStyle w:val="ListParagraph"/>
+              <w:ind w:left="0"/>
+              <w:rPr>
+                <w:sz w:val="20"/>
+                <w:szCs w:val="20"/>
+                <w:lang w:val="en-US"/>
+              </w:rPr>
+            </w:pPr>
+            <w:r>
+              <w:rPr>
+                <w:sz w:val="20"/>
+                <w:szCs w:val="20"/>
+                <w:lang w:val="en-US"/>
+              </w:rPr>
+              <w:t xml:space="preserve">  int *xPtr = &amp;x;</w:t>
+            </w:r>
+          </w:p>
+          <w:p>
+            <w:pPr>
+              <w:pStyle w:val="ListParagraph"/>
+              <w:ind w:left="0"/>
+              <w:rPr>
+                <w:sz w:val="20"/>
+                <w:szCs w:val="20"/>
+                <w:lang w:val="en-US"/>
+              </w:rPr>
+            </w:pPr>
+          </w:p>
+          <w:p>
+            <w:pPr>
+              <w:pStyle w:val="ListParagraph"/>
+              <w:ind w:left="0"/>
+              <w:rPr>
+                <w:sz w:val="20"/>
+                <w:szCs w:val="20"/>
+                <w:lang w:val="en-US"/>
+              </w:rPr>
+            </w:pPr>
+            <w:r>
+              <w:rPr>
+                <w:sz w:val="20"/>
+                <w:szCs w:val="20"/>
+                <w:lang w:val="en-US"/>
+              </w:rPr>
+              <w:t xml:space="preserve">  cout &lt;&lt; "Nilai x \t: " &lt;&lt; x &lt;&lt; endl;</w:t>
+            </w:r>
+          </w:p>
+          <w:p>
+            <w:pPr>
+              <w:pStyle w:val="ListParagraph"/>
+              <w:ind w:left="0"/>
+              <w:rPr>
+                <w:sz w:val="20"/>
+                <w:szCs w:val="20"/>
+                <w:lang w:val="en-US"/>
+              </w:rPr>
+            </w:pPr>
+            <w:r>
+              <w:rPr>
+                <w:sz w:val="20"/>
+                <w:szCs w:val="20"/>
+                <w:lang w:val="en-US"/>
+              </w:rPr>
+              <w:t xml:space="preserve">  cout &lt;&lt; "Alamat x \t: " &lt;&lt; &amp;x &lt;&lt; endl;</w:t>
+            </w:r>
+          </w:p>
+          <w:p>
+            <w:pPr>
+              <w:pStyle w:val="ListParagraph"/>
+              <w:ind w:left="0"/>
+              <w:rPr>
+                <w:sz w:val="20"/>
+                <w:szCs w:val="20"/>
+                <w:lang w:val="en-US"/>
+              </w:rPr>
+            </w:pPr>
+            <w:r>
+              <w:rPr>
+                <w:sz w:val="20"/>
+                <w:szCs w:val="20"/>
                 <w:lang w:val="en-US"/>
               </w:rPr>
               <w:lastRenderedPageBreak/>
-              <w:t xml:space="preserve">  int x = 12, y;</w:t>
-            </w:r>
-          </w:p>
-          <w:p>
-            <w:pPr>
-              <w:pStyle w:val="ListParagraph"/>
-              <w:ind w:left="0"/>
-              <w:rPr>
-                <w:lang w:val="en-US"/>
-              </w:rPr>
-            </w:pPr>
-            <w:r>
-              <w:rPr>
-                <w:lang w:val="en-US"/>
-              </w:rPr>
-              <w:t xml:space="preserve">  int *xPtr = &amp;x;</w:t>
-            </w:r>
-          </w:p>
-          <w:p>
-            <w:pPr>
-              <w:pStyle w:val="ListParagraph"/>
-              <w:ind w:left="0"/>
-              <w:rPr>
-                <w:lang w:val="en-US"/>
-              </w:rPr>
-            </w:pPr>
-          </w:p>
-          <w:p>
-            <w:pPr>
-              <w:pStyle w:val="ListParagraph"/>
-              <w:ind w:left="0"/>
-              <w:rPr>
-                <w:lang w:val="en-US"/>
-              </w:rPr>
-            </w:pPr>
-            <w:r>
-              <w:rPr>
-                <w:lang w:val="en-US"/>
-              </w:rPr>
-              <w:t xml:space="preserve">  cout &lt;&lt; "Nilai x \t: " &lt;&lt; x &lt;&lt; endl;</w:t>
-            </w:r>
-          </w:p>
-          <w:p>
-            <w:pPr>
-              <w:pStyle w:val="ListParagraph"/>
-              <w:ind w:left="0"/>
-              <w:rPr>
-                <w:lang w:val="en-US"/>
-              </w:rPr>
-            </w:pPr>
-            <w:r>
-              <w:rPr>
-                <w:lang w:val="en-US"/>
-              </w:rPr>
-              <w:t xml:space="preserve">  cout &lt;&lt; "Alamat x \t: " &lt;&lt; &amp;x &lt;&lt; endl;</w:t>
-            </w:r>
-          </w:p>
-          <w:p>
-            <w:pPr>
-              <w:pStyle w:val="ListParagraph"/>
-              <w:ind w:left="0"/>
-              <w:rPr>
-                <w:lang w:val="en-US"/>
-              </w:rPr>
-            </w:pPr>
-            <w:r>
-              <w:rPr>
-                <w:lang w:val="en-US"/>
-              </w:rPr>
               <w:t xml:space="preserve">  cout &lt;&lt; "Nilai xPtr \t: " &lt;&lt; xPtr &lt;&lt; endl;</w:t>
             </w:r>
           </w:p>
@@ -2691,20 +2825,26 @@
               <w:pStyle w:val="ListParagraph"/>
               <w:ind w:left="0"/>
               <w:rPr>
-                <w:lang w:val="en-US"/>
-              </w:rPr>
-            </w:pPr>
-          </w:p>
-          <w:p>
-            <w:pPr>
-              <w:pStyle w:val="ListParagraph"/>
-              <w:ind w:left="0"/>
-              <w:rPr>
-                <w:lang w:val="en-US"/>
-              </w:rPr>
-            </w:pPr>
-            <w:r>
-              <w:rPr>
+                <w:sz w:val="20"/>
+                <w:szCs w:val="20"/>
+                <w:lang w:val="en-US"/>
+              </w:rPr>
+            </w:pPr>
+          </w:p>
+          <w:p>
+            <w:pPr>
+              <w:pStyle w:val="ListParagraph"/>
+              <w:ind w:left="0"/>
+              <w:rPr>
+                <w:sz w:val="20"/>
+                <w:szCs w:val="20"/>
+                <w:lang w:val="en-US"/>
+              </w:rPr>
+            </w:pPr>
+            <w:r>
+              <w:rPr>
+                <w:sz w:val="20"/>
+                <w:szCs w:val="20"/>
                 <w:lang w:val="en-US"/>
               </w:rPr>
               <w:t xml:space="preserve">  cout &lt;&lt; "Nilai yang disimpan pada alamat " &lt;&lt; xPtr &lt;&lt; " adalah " &lt;&lt; *xPtr &lt;&lt; endl;</w:t>
@@ -2715,20 +2855,26 @@
               <w:pStyle w:val="ListParagraph"/>
               <w:ind w:left="0"/>
               <w:rPr>
-                <w:lang w:val="en-US"/>
-              </w:rPr>
-            </w:pPr>
-          </w:p>
-          <w:p>
-            <w:pPr>
-              <w:pStyle w:val="ListParagraph"/>
-              <w:ind w:left="0"/>
-              <w:rPr>
-                <w:lang w:val="en-US"/>
-              </w:rPr>
-            </w:pPr>
-            <w:r>
-              <w:rPr>
+                <w:sz w:val="20"/>
+                <w:szCs w:val="20"/>
+                <w:lang w:val="en-US"/>
+              </w:rPr>
+            </w:pPr>
+          </w:p>
+          <w:p>
+            <w:pPr>
+              <w:pStyle w:val="ListParagraph"/>
+              <w:ind w:left="0"/>
+              <w:rPr>
+                <w:sz w:val="20"/>
+                <w:szCs w:val="20"/>
+                <w:lang w:val="en-US"/>
+              </w:rPr>
+            </w:pPr>
+            <w:r>
+              <w:rPr>
+                <w:sz w:val="20"/>
+                <w:szCs w:val="20"/>
                 <w:lang w:val="en-US"/>
               </w:rPr>
               <w:t xml:space="preserve">  return 0;</w:t>
@@ -2744,6 +2890,8 @@
             </w:pPr>
             <w:r>
               <w:rPr>
+                <w:sz w:val="20"/>
+                <w:szCs w:val="20"/>
                 <w:lang w:val="en-US"/>
               </w:rPr>
               <w:t>}</w:t>
@@ -2920,11 +3068,15 @@
               <w:pStyle w:val="ListParagraph"/>
               <w:ind w:left="0"/>
               <w:rPr>
-                <w:lang w:val="en-US"/>
-              </w:rPr>
-            </w:pPr>
-            <w:r>
-              <w:rPr>
+                <w:sz w:val="20"/>
+                <w:szCs w:val="20"/>
+                <w:lang w:val="en-US"/>
+              </w:rPr>
+            </w:pPr>
+            <w:r>
+              <w:rPr>
+                <w:sz w:val="20"/>
+                <w:szCs w:val="20"/>
                 <w:lang w:val="en-US"/>
               </w:rPr>
               <w:t>#include &lt;iostream&gt;</w:t>
@@ -2935,11 +3087,15 @@
               <w:pStyle w:val="ListParagraph"/>
               <w:ind w:left="0"/>
               <w:rPr>
-                <w:lang w:val="en-US"/>
-              </w:rPr>
-            </w:pPr>
-            <w:r>
-              <w:rPr>
+                <w:sz w:val="20"/>
+                <w:szCs w:val="20"/>
+                <w:lang w:val="en-US"/>
+              </w:rPr>
+            </w:pPr>
+            <w:r>
+              <w:rPr>
+                <w:sz w:val="20"/>
+                <w:szCs w:val="20"/>
                 <w:lang w:val="en-US"/>
               </w:rPr>
               <w:t>#include &lt;string&gt;</w:t>
@@ -2950,20 +3106,26 @@
               <w:pStyle w:val="ListParagraph"/>
               <w:ind w:left="0"/>
               <w:rPr>
-                <w:lang w:val="en-US"/>
-              </w:rPr>
-            </w:pPr>
-          </w:p>
-          <w:p>
-            <w:pPr>
-              <w:pStyle w:val="ListParagraph"/>
-              <w:ind w:left="0"/>
-              <w:rPr>
-                <w:lang w:val="en-US"/>
-              </w:rPr>
-            </w:pPr>
-            <w:r>
-              <w:rPr>
+                <w:sz w:val="20"/>
+                <w:szCs w:val="20"/>
+                <w:lang w:val="en-US"/>
+              </w:rPr>
+            </w:pPr>
+          </w:p>
+          <w:p>
+            <w:pPr>
+              <w:pStyle w:val="ListParagraph"/>
+              <w:ind w:left="0"/>
+              <w:rPr>
+                <w:sz w:val="20"/>
+                <w:szCs w:val="20"/>
+                <w:lang w:val="en-US"/>
+              </w:rPr>
+            </w:pPr>
+            <w:r>
+              <w:rPr>
+                <w:sz w:val="20"/>
+                <w:szCs w:val="20"/>
                 <w:lang w:val="en-US"/>
               </w:rPr>
               <w:t>using namespace std;</w:t>
@@ -2974,20 +3136,26 @@
               <w:pStyle w:val="ListParagraph"/>
               <w:ind w:left="0"/>
               <w:rPr>
-                <w:lang w:val="en-US"/>
-              </w:rPr>
-            </w:pPr>
-          </w:p>
-          <w:p>
-            <w:pPr>
-              <w:pStyle w:val="ListParagraph"/>
-              <w:ind w:left="0"/>
-              <w:rPr>
-                <w:lang w:val="en-US"/>
-              </w:rPr>
-            </w:pPr>
-            <w:r>
-              <w:rPr>
+                <w:sz w:val="20"/>
+                <w:szCs w:val="20"/>
+                <w:lang w:val="en-US"/>
+              </w:rPr>
+            </w:pPr>
+          </w:p>
+          <w:p>
+            <w:pPr>
+              <w:pStyle w:val="ListParagraph"/>
+              <w:ind w:left="0"/>
+              <w:rPr>
+                <w:sz w:val="20"/>
+                <w:szCs w:val="20"/>
+                <w:lang w:val="en-US"/>
+              </w:rPr>
+            </w:pPr>
+            <w:r>
+              <w:rPr>
+                <w:sz w:val="20"/>
+                <w:szCs w:val="20"/>
                 <w:lang w:val="en-US"/>
               </w:rPr>
               <w:t>int main()</w:t>
@@ -2998,11 +3166,15 @@
               <w:pStyle w:val="ListParagraph"/>
               <w:ind w:left="0"/>
               <w:rPr>
-                <w:lang w:val="en-US"/>
-              </w:rPr>
-            </w:pPr>
-            <w:r>
-              <w:rPr>
+                <w:sz w:val="20"/>
+                <w:szCs w:val="20"/>
+                <w:lang w:val="en-US"/>
+              </w:rPr>
+            </w:pPr>
+            <w:r>
+              <w:rPr>
+                <w:sz w:val="20"/>
+                <w:szCs w:val="20"/>
                 <w:lang w:val="en-US"/>
               </w:rPr>
               <w:t>{</w:t>
@@ -3013,11 +3185,15 @@
               <w:pStyle w:val="ListParagraph"/>
               <w:ind w:left="0"/>
               <w:rPr>
-                <w:lang w:val="en-US"/>
-              </w:rPr>
-            </w:pPr>
-            <w:r>
-              <w:rPr>
+                <w:sz w:val="20"/>
+                <w:szCs w:val="20"/>
+                <w:lang w:val="en-US"/>
+              </w:rPr>
+            </w:pPr>
+            <w:r>
+              <w:rPr>
+                <w:sz w:val="20"/>
+                <w:szCs w:val="20"/>
                 <w:lang w:val="en-US"/>
               </w:rPr>
               <w:t xml:space="preserve">  cout &lt;&lt; "Nama \t: Nova Ardiansyah\n";</w:t>
@@ -3028,11 +3204,15 @@
               <w:pStyle w:val="ListParagraph"/>
               <w:ind w:left="0"/>
               <w:rPr>
-                <w:lang w:val="en-US"/>
-              </w:rPr>
-            </w:pPr>
-            <w:r>
-              <w:rPr>
+                <w:sz w:val="20"/>
+                <w:szCs w:val="20"/>
+                <w:lang w:val="en-US"/>
+              </w:rPr>
+            </w:pPr>
+            <w:r>
+              <w:rPr>
+                <w:sz w:val="20"/>
+                <w:szCs w:val="20"/>
                 <w:lang w:val="en-US"/>
               </w:rPr>
               <w:t xml:space="preserve">  cout &lt;&lt; "NIM \t: 211011401309\n";</w:t>
@@ -3043,11 +3223,15 @@
               <w:pStyle w:val="ListParagraph"/>
               <w:ind w:left="0"/>
               <w:rPr>
-                <w:lang w:val="en-US"/>
-              </w:rPr>
-            </w:pPr>
-            <w:r>
-              <w:rPr>
+                <w:sz w:val="20"/>
+                <w:szCs w:val="20"/>
+                <w:lang w:val="en-US"/>
+              </w:rPr>
+            </w:pPr>
+            <w:r>
+              <w:rPr>
+                <w:sz w:val="20"/>
+                <w:szCs w:val="20"/>
                 <w:lang w:val="en-US"/>
               </w:rPr>
               <w:t xml:space="preserve">  cout &lt;&lt; "=========================\n\n";</w:t>
@@ -3058,20 +3242,26 @@
               <w:pStyle w:val="ListParagraph"/>
               <w:ind w:left="0"/>
               <w:rPr>
-                <w:lang w:val="en-US"/>
-              </w:rPr>
-            </w:pPr>
-          </w:p>
-          <w:p>
-            <w:pPr>
-              <w:pStyle w:val="ListParagraph"/>
-              <w:ind w:left="0"/>
-              <w:rPr>
-                <w:lang w:val="en-US"/>
-              </w:rPr>
-            </w:pPr>
-            <w:r>
-              <w:rPr>
+                <w:sz w:val="20"/>
+                <w:szCs w:val="20"/>
+                <w:lang w:val="en-US"/>
+              </w:rPr>
+            </w:pPr>
+          </w:p>
+          <w:p>
+            <w:pPr>
+              <w:pStyle w:val="ListParagraph"/>
+              <w:ind w:left="0"/>
+              <w:rPr>
+                <w:sz w:val="20"/>
+                <w:szCs w:val="20"/>
+                <w:lang w:val="en-US"/>
+              </w:rPr>
+            </w:pPr>
+            <w:r>
+              <w:rPr>
+                <w:sz w:val="20"/>
+                <w:szCs w:val="20"/>
                 <w:lang w:val="en-US"/>
               </w:rPr>
               <w:t xml:space="preserve">  int Nilai[] = { 45, 23, 50, 8, 12, 10, 15 };</w:t>
@@ -3082,11 +3272,15 @@
               <w:pStyle w:val="ListParagraph"/>
               <w:ind w:left="0"/>
               <w:rPr>
-                <w:lang w:val="en-US"/>
-              </w:rPr>
-            </w:pPr>
-            <w:r>
-              <w:rPr>
+                <w:sz w:val="20"/>
+                <w:szCs w:val="20"/>
+                <w:lang w:val="en-US"/>
+              </w:rPr>
+            </w:pPr>
+            <w:r>
+              <w:rPr>
+                <w:sz w:val="20"/>
+                <w:szCs w:val="20"/>
                 <w:lang w:val="en-US"/>
               </w:rPr>
               <w:t xml:space="preserve">  int *NilaiPtr = Nilai;</w:t>
@@ -3097,20 +3291,26 @@
               <w:pStyle w:val="ListParagraph"/>
               <w:ind w:left="0"/>
               <w:rPr>
-                <w:lang w:val="en-US"/>
-              </w:rPr>
-            </w:pPr>
-          </w:p>
-          <w:p>
-            <w:pPr>
-              <w:pStyle w:val="ListParagraph"/>
-              <w:ind w:left="0"/>
-              <w:rPr>
-                <w:lang w:val="en-US"/>
-              </w:rPr>
-            </w:pPr>
-            <w:r>
-              <w:rPr>
+                <w:sz w:val="20"/>
+                <w:szCs w:val="20"/>
+                <w:lang w:val="en-US"/>
+              </w:rPr>
+            </w:pPr>
+          </w:p>
+          <w:p>
+            <w:pPr>
+              <w:pStyle w:val="ListParagraph"/>
+              <w:ind w:left="0"/>
+              <w:rPr>
+                <w:sz w:val="20"/>
+                <w:szCs w:val="20"/>
+                <w:lang w:val="en-US"/>
+              </w:rPr>
+            </w:pPr>
+            <w:r>
+              <w:rPr>
+                <w:sz w:val="20"/>
+                <w:szCs w:val="20"/>
                 <w:lang w:val="en-US"/>
               </w:rPr>
               <w:t xml:space="preserve">  int i;</w:t>
@@ -3121,11 +3321,15 @@
               <w:pStyle w:val="ListParagraph"/>
               <w:ind w:left="0"/>
               <w:rPr>
-                <w:lang w:val="en-US"/>
-              </w:rPr>
-            </w:pPr>
-            <w:r>
-              <w:rPr>
+                <w:sz w:val="20"/>
+                <w:szCs w:val="20"/>
+                <w:lang w:val="en-US"/>
+              </w:rPr>
+            </w:pPr>
+            <w:r>
+              <w:rPr>
+                <w:sz w:val="20"/>
+                <w:szCs w:val="20"/>
                 <w:lang w:val="en-US"/>
               </w:rPr>
               <w:t xml:space="preserve">  NilaiPtr = Nilai;</w:t>
@@ -3136,20 +3340,26 @@
               <w:pStyle w:val="ListParagraph"/>
               <w:ind w:left="0"/>
               <w:rPr>
-                <w:lang w:val="en-US"/>
-              </w:rPr>
-            </w:pPr>
-          </w:p>
-          <w:p>
-            <w:pPr>
-              <w:pStyle w:val="ListParagraph"/>
-              <w:ind w:left="0"/>
-              <w:rPr>
-                <w:lang w:val="en-US"/>
-              </w:rPr>
-            </w:pPr>
-            <w:r>
-              <w:rPr>
+                <w:sz w:val="20"/>
+                <w:szCs w:val="20"/>
+                <w:lang w:val="en-US"/>
+              </w:rPr>
+            </w:pPr>
+          </w:p>
+          <w:p>
+            <w:pPr>
+              <w:pStyle w:val="ListParagraph"/>
+              <w:ind w:left="0"/>
+              <w:rPr>
+                <w:sz w:val="20"/>
+                <w:szCs w:val="20"/>
+                <w:lang w:val="en-US"/>
+              </w:rPr>
+            </w:pPr>
+            <w:r>
+              <w:rPr>
+                <w:sz w:val="20"/>
+                <w:szCs w:val="20"/>
                 <w:lang w:val="en-US"/>
               </w:rPr>
               <w:t xml:space="preserve">  cout &lt;&lt; "Nilai Ptr \t\t: " &lt;&lt; NilaiPtr &lt;&lt; endl;</w:t>
@@ -3160,11 +3370,15 @@
               <w:pStyle w:val="ListParagraph"/>
               <w:ind w:left="0"/>
               <w:rPr>
-                <w:lang w:val="en-US"/>
-              </w:rPr>
-            </w:pPr>
-            <w:r>
-              <w:rPr>
+                <w:sz w:val="20"/>
+                <w:szCs w:val="20"/>
+                <w:lang w:val="en-US"/>
+              </w:rPr>
+            </w:pPr>
+            <w:r>
+              <w:rPr>
+                <w:sz w:val="20"/>
+                <w:szCs w:val="20"/>
                 <w:lang w:val="en-US"/>
               </w:rPr>
               <w:t xml:space="preserve">  cout &lt;&lt; "Alamat Nilai \t: " &lt;&lt; &amp;Nilai &lt;&lt; endl;</w:t>
@@ -3175,11 +3389,15 @@
               <w:pStyle w:val="ListParagraph"/>
               <w:ind w:left="0"/>
               <w:rPr>
-                <w:lang w:val="en-US"/>
-              </w:rPr>
-            </w:pPr>
-            <w:r>
-              <w:rPr>
+                <w:sz w:val="20"/>
+                <w:szCs w:val="20"/>
+                <w:lang w:val="en-US"/>
+              </w:rPr>
+            </w:pPr>
+            <w:r>
+              <w:rPr>
+                <w:sz w:val="20"/>
+                <w:szCs w:val="20"/>
                 <w:lang w:val="en-US"/>
               </w:rPr>
               <w:t xml:space="preserve">  cout &lt;&lt; "Nilai yang disimpan pada alamat " &lt;&lt; NilaiPtr &lt;&lt; " adalah " &lt;&lt; *NilaiPtr &lt;&lt; endl;</w:t>
@@ -3190,20 +3408,26 @@
               <w:pStyle w:val="ListParagraph"/>
               <w:ind w:left="0"/>
               <w:rPr>
-                <w:lang w:val="en-US"/>
-              </w:rPr>
-            </w:pPr>
-          </w:p>
-          <w:p>
-            <w:pPr>
-              <w:pStyle w:val="ListParagraph"/>
-              <w:ind w:left="0"/>
-              <w:rPr>
-                <w:lang w:val="en-US"/>
-              </w:rPr>
-            </w:pPr>
-            <w:r>
-              <w:rPr>
+                <w:sz w:val="20"/>
+                <w:szCs w:val="20"/>
+                <w:lang w:val="en-US"/>
+              </w:rPr>
+            </w:pPr>
+          </w:p>
+          <w:p>
+            <w:pPr>
+              <w:pStyle w:val="ListParagraph"/>
+              <w:ind w:left="0"/>
+              <w:rPr>
+                <w:sz w:val="20"/>
+                <w:szCs w:val="20"/>
+                <w:lang w:val="en-US"/>
+              </w:rPr>
+            </w:pPr>
+            <w:r>
+              <w:rPr>
+                <w:sz w:val="20"/>
+                <w:szCs w:val="20"/>
                 <w:lang w:val="en-US"/>
               </w:rPr>
               <w:t xml:space="preserve">  cout &lt;&lt; "Element array index pertama: " &lt;&lt; NilaiPtr[0] &lt;&lt; "\n\n";</w:t>
@@ -3214,20 +3438,26 @@
               <w:pStyle w:val="ListParagraph"/>
               <w:ind w:left="0"/>
               <w:rPr>
-                <w:lang w:val="en-US"/>
-              </w:rPr>
-            </w:pPr>
-          </w:p>
-          <w:p>
-            <w:pPr>
-              <w:pStyle w:val="ListParagraph"/>
-              <w:ind w:left="0"/>
-              <w:rPr>
-                <w:lang w:val="en-US"/>
-              </w:rPr>
-            </w:pPr>
-            <w:r>
-              <w:rPr>
+                <w:sz w:val="20"/>
+                <w:szCs w:val="20"/>
+                <w:lang w:val="en-US"/>
+              </w:rPr>
+            </w:pPr>
+          </w:p>
+          <w:p>
+            <w:pPr>
+              <w:pStyle w:val="ListParagraph"/>
+              <w:ind w:left="0"/>
+              <w:rPr>
+                <w:sz w:val="20"/>
+                <w:szCs w:val="20"/>
+                <w:lang w:val="en-US"/>
+              </w:rPr>
+            </w:pPr>
+            <w:r>
+              <w:rPr>
+                <w:sz w:val="20"/>
+                <w:szCs w:val="20"/>
                 <w:lang w:val="en-US"/>
               </w:rPr>
               <w:t xml:space="preserve">  for (i = 1; i &lt; 7; i++)</w:t>
@@ -3238,11 +3468,15 @@
               <w:pStyle w:val="ListParagraph"/>
               <w:ind w:left="0"/>
               <w:rPr>
-                <w:lang w:val="en-US"/>
-              </w:rPr>
-            </w:pPr>
-            <w:r>
-              <w:rPr>
+                <w:sz w:val="20"/>
+                <w:szCs w:val="20"/>
+                <w:lang w:val="en-US"/>
+              </w:rPr>
+            </w:pPr>
+            <w:r>
+              <w:rPr>
+                <w:sz w:val="20"/>
+                <w:szCs w:val="20"/>
                 <w:lang w:val="en-US"/>
               </w:rPr>
               <w:t xml:space="preserve">  {</w:t>
@@ -3253,14 +3487,17 @@
               <w:pStyle w:val="ListParagraph"/>
               <w:ind w:left="0"/>
               <w:rPr>
-                <w:lang w:val="en-US"/>
-              </w:rPr>
-            </w:pPr>
-            <w:r>
-              <w:rPr>
-                <w:lang w:val="en-US"/>
-              </w:rPr>
-              <w:lastRenderedPageBreak/>
+                <w:sz w:val="20"/>
+                <w:szCs w:val="20"/>
+                <w:lang w:val="en-US"/>
+              </w:rPr>
+            </w:pPr>
+            <w:r>
+              <w:rPr>
+                <w:sz w:val="20"/>
+                <w:szCs w:val="20"/>
+                <w:lang w:val="en-US"/>
+              </w:rPr>
               <w:t xml:space="preserve">    cout &lt;&lt; "Nilai yang disimpan pada alamat " &lt;&lt; NilaiPtr &lt;&lt; " adalah " &lt;&lt; *NilaiPtr &lt;&lt; endl;</w:t>
             </w:r>
           </w:p>
@@ -3269,11 +3506,15 @@
               <w:pStyle w:val="ListParagraph"/>
               <w:ind w:left="0"/>
               <w:rPr>
-                <w:lang w:val="en-US"/>
-              </w:rPr>
-            </w:pPr>
-            <w:r>
-              <w:rPr>
+                <w:sz w:val="20"/>
+                <w:szCs w:val="20"/>
+                <w:lang w:val="en-US"/>
+              </w:rPr>
+            </w:pPr>
+            <w:r>
+              <w:rPr>
+                <w:sz w:val="20"/>
+                <w:szCs w:val="20"/>
                 <w:lang w:val="en-US"/>
               </w:rPr>
               <w:t xml:space="preserve">    NilaiPtr++;</w:t>
@@ -3284,11 +3525,15 @@
               <w:pStyle w:val="ListParagraph"/>
               <w:ind w:left="0"/>
               <w:rPr>
-                <w:lang w:val="en-US"/>
-              </w:rPr>
-            </w:pPr>
-            <w:r>
-              <w:rPr>
+                <w:sz w:val="20"/>
+                <w:szCs w:val="20"/>
+                <w:lang w:val="en-US"/>
+              </w:rPr>
+            </w:pPr>
+            <w:r>
+              <w:rPr>
+                <w:sz w:val="20"/>
+                <w:szCs w:val="20"/>
                 <w:lang w:val="en-US"/>
               </w:rPr>
               <w:t xml:space="preserve">  }</w:t>
@@ -3299,20 +3544,26 @@
               <w:pStyle w:val="ListParagraph"/>
               <w:ind w:left="0"/>
               <w:rPr>
-                <w:lang w:val="en-US"/>
-              </w:rPr>
-            </w:pPr>
-          </w:p>
-          <w:p>
-            <w:pPr>
-              <w:pStyle w:val="ListParagraph"/>
-              <w:ind w:left="0"/>
-              <w:rPr>
-                <w:lang w:val="en-US"/>
-              </w:rPr>
-            </w:pPr>
-            <w:r>
-              <w:rPr>
+                <w:sz w:val="20"/>
+                <w:szCs w:val="20"/>
+                <w:lang w:val="en-US"/>
+              </w:rPr>
+            </w:pPr>
+          </w:p>
+          <w:p>
+            <w:pPr>
+              <w:pStyle w:val="ListParagraph"/>
+              <w:ind w:left="0"/>
+              <w:rPr>
+                <w:sz w:val="20"/>
+                <w:szCs w:val="20"/>
+                <w:lang w:val="en-US"/>
+              </w:rPr>
+            </w:pPr>
+            <w:r>
+              <w:rPr>
+                <w:sz w:val="20"/>
+                <w:szCs w:val="20"/>
                 <w:lang w:val="en-US"/>
               </w:rPr>
               <w:t xml:space="preserve">  return 0;</w:t>
@@ -3328,6 +3579,8 @@
             </w:pPr>
             <w:r>
               <w:rPr>
+                <w:sz w:val="20"/>
+                <w:szCs w:val="20"/>
                 <w:lang w:val="en-US"/>
               </w:rPr>
               <w:t>}</w:t>
@@ -3489,11 +3742,15 @@
               <w:pStyle w:val="ListParagraph"/>
               <w:ind w:left="0"/>
               <w:rPr>
-                <w:lang w:val="en-US"/>
-              </w:rPr>
-            </w:pPr>
-            <w:r>
-              <w:rPr>
+                <w:sz w:val="20"/>
+                <w:szCs w:val="20"/>
+                <w:lang w:val="en-US"/>
+              </w:rPr>
+            </w:pPr>
+            <w:r>
+              <w:rPr>
+                <w:sz w:val="20"/>
+                <w:szCs w:val="20"/>
                 <w:lang w:val="en-US"/>
               </w:rPr>
               <w:t>#include &lt;iostream&gt;</w:t>
@@ -3504,11 +3761,15 @@
               <w:pStyle w:val="ListParagraph"/>
               <w:ind w:left="0"/>
               <w:rPr>
-                <w:lang w:val="en-US"/>
-              </w:rPr>
-            </w:pPr>
-            <w:r>
-              <w:rPr>
+                <w:sz w:val="20"/>
+                <w:szCs w:val="20"/>
+                <w:lang w:val="en-US"/>
+              </w:rPr>
+            </w:pPr>
+            <w:r>
+              <w:rPr>
+                <w:sz w:val="20"/>
+                <w:szCs w:val="20"/>
                 <w:lang w:val="en-US"/>
               </w:rPr>
               <w:t>#include &lt;string&gt;</w:t>
@@ -3519,20 +3780,26 @@
               <w:pStyle w:val="ListParagraph"/>
               <w:ind w:left="0"/>
               <w:rPr>
-                <w:lang w:val="en-US"/>
-              </w:rPr>
-            </w:pPr>
-          </w:p>
-          <w:p>
-            <w:pPr>
-              <w:pStyle w:val="ListParagraph"/>
-              <w:ind w:left="0"/>
-              <w:rPr>
-                <w:lang w:val="en-US"/>
-              </w:rPr>
-            </w:pPr>
-            <w:r>
-              <w:rPr>
+                <w:sz w:val="20"/>
+                <w:szCs w:val="20"/>
+                <w:lang w:val="en-US"/>
+              </w:rPr>
+            </w:pPr>
+          </w:p>
+          <w:p>
+            <w:pPr>
+              <w:pStyle w:val="ListParagraph"/>
+              <w:ind w:left="0"/>
+              <w:rPr>
+                <w:sz w:val="20"/>
+                <w:szCs w:val="20"/>
+                <w:lang w:val="en-US"/>
+              </w:rPr>
+            </w:pPr>
+            <w:r>
+              <w:rPr>
+                <w:sz w:val="20"/>
+                <w:szCs w:val="20"/>
                 <w:lang w:val="en-US"/>
               </w:rPr>
               <w:t>using namespace std;</w:t>
@@ -3543,20 +3810,26 @@
               <w:pStyle w:val="ListParagraph"/>
               <w:ind w:left="0"/>
               <w:rPr>
-                <w:lang w:val="en-US"/>
-              </w:rPr>
-            </w:pPr>
-          </w:p>
-          <w:p>
-            <w:pPr>
-              <w:pStyle w:val="ListParagraph"/>
-              <w:ind w:left="0"/>
-              <w:rPr>
-                <w:lang w:val="en-US"/>
-              </w:rPr>
-            </w:pPr>
-            <w:r>
-              <w:rPr>
+                <w:sz w:val="20"/>
+                <w:szCs w:val="20"/>
+                <w:lang w:val="en-US"/>
+              </w:rPr>
+            </w:pPr>
+          </w:p>
+          <w:p>
+            <w:pPr>
+              <w:pStyle w:val="ListParagraph"/>
+              <w:ind w:left="0"/>
+              <w:rPr>
+                <w:sz w:val="20"/>
+                <w:szCs w:val="20"/>
+                <w:lang w:val="en-US"/>
+              </w:rPr>
+            </w:pPr>
+            <w:r>
+              <w:rPr>
+                <w:sz w:val="20"/>
+                <w:szCs w:val="20"/>
                 <w:lang w:val="en-US"/>
               </w:rPr>
               <w:t>int main()</w:t>
@@ -3567,11 +3840,15 @@
               <w:pStyle w:val="ListParagraph"/>
               <w:ind w:left="0"/>
               <w:rPr>
-                <w:lang w:val="en-US"/>
-              </w:rPr>
-            </w:pPr>
-            <w:r>
-              <w:rPr>
+                <w:sz w:val="20"/>
+                <w:szCs w:val="20"/>
+                <w:lang w:val="en-US"/>
+              </w:rPr>
+            </w:pPr>
+            <w:r>
+              <w:rPr>
+                <w:sz w:val="20"/>
+                <w:szCs w:val="20"/>
                 <w:lang w:val="en-US"/>
               </w:rPr>
               <w:t>{</w:t>
@@ -3582,11 +3859,15 @@
               <w:pStyle w:val="ListParagraph"/>
               <w:ind w:left="0"/>
               <w:rPr>
-                <w:lang w:val="en-US"/>
-              </w:rPr>
-            </w:pPr>
-            <w:r>
-              <w:rPr>
+                <w:sz w:val="20"/>
+                <w:szCs w:val="20"/>
+                <w:lang w:val="en-US"/>
+              </w:rPr>
+            </w:pPr>
+            <w:r>
+              <w:rPr>
+                <w:sz w:val="20"/>
+                <w:szCs w:val="20"/>
                 <w:lang w:val="en-US"/>
               </w:rPr>
               <w:t xml:space="preserve">  cout &lt;&lt; "Nama \t: Nova Ardiansyah\n";</w:t>
@@ -3597,11 +3878,15 @@
               <w:pStyle w:val="ListParagraph"/>
               <w:ind w:left="0"/>
               <w:rPr>
-                <w:lang w:val="en-US"/>
-              </w:rPr>
-            </w:pPr>
-            <w:r>
-              <w:rPr>
+                <w:sz w:val="20"/>
+                <w:szCs w:val="20"/>
+                <w:lang w:val="en-US"/>
+              </w:rPr>
+            </w:pPr>
+            <w:r>
+              <w:rPr>
+                <w:sz w:val="20"/>
+                <w:szCs w:val="20"/>
                 <w:lang w:val="en-US"/>
               </w:rPr>
               <w:t xml:space="preserve">  cout &lt;&lt; "NIM \t: 211011401309\n";</w:t>
@@ -3612,11 +3897,15 @@
               <w:pStyle w:val="ListParagraph"/>
               <w:ind w:left="0"/>
               <w:rPr>
-                <w:lang w:val="en-US"/>
-              </w:rPr>
-            </w:pPr>
-            <w:r>
-              <w:rPr>
+                <w:sz w:val="20"/>
+                <w:szCs w:val="20"/>
+                <w:lang w:val="en-US"/>
+              </w:rPr>
+            </w:pPr>
+            <w:r>
+              <w:rPr>
+                <w:sz w:val="20"/>
+                <w:szCs w:val="20"/>
                 <w:lang w:val="en-US"/>
               </w:rPr>
               <w:t xml:space="preserve">  cout &lt;&lt; "=========================\n\n";</w:t>
@@ -3627,20 +3916,26 @@
               <w:pStyle w:val="ListParagraph"/>
               <w:ind w:left="0"/>
               <w:rPr>
-                <w:lang w:val="en-US"/>
-              </w:rPr>
-            </w:pPr>
-          </w:p>
-          <w:p>
-            <w:pPr>
-              <w:pStyle w:val="ListParagraph"/>
-              <w:ind w:left="0"/>
-              <w:rPr>
-                <w:lang w:val="en-US"/>
-              </w:rPr>
-            </w:pPr>
-            <w:r>
-              <w:rPr>
+                <w:sz w:val="20"/>
+                <w:szCs w:val="20"/>
+                <w:lang w:val="en-US"/>
+              </w:rPr>
+            </w:pPr>
+          </w:p>
+          <w:p>
+            <w:pPr>
+              <w:pStyle w:val="ListParagraph"/>
+              <w:ind w:left="0"/>
+              <w:rPr>
+                <w:sz w:val="20"/>
+                <w:szCs w:val="20"/>
+                <w:lang w:val="en-US"/>
+              </w:rPr>
+            </w:pPr>
+            <w:r>
+              <w:rPr>
+                <w:sz w:val="20"/>
+                <w:szCs w:val="20"/>
                 <w:lang w:val="en-US"/>
               </w:rPr>
               <w:t xml:space="preserve">  int x = 8;</w:t>
@@ -3651,11 +3946,15 @@
               <w:pStyle w:val="ListParagraph"/>
               <w:ind w:left="0"/>
               <w:rPr>
-                <w:lang w:val="en-US"/>
-              </w:rPr>
-            </w:pPr>
-            <w:r>
-              <w:rPr>
+                <w:sz w:val="20"/>
+                <w:szCs w:val="20"/>
+                <w:lang w:val="en-US"/>
+              </w:rPr>
+            </w:pPr>
+            <w:r>
+              <w:rPr>
+                <w:sz w:val="20"/>
+                <w:szCs w:val="20"/>
                 <w:lang w:val="en-US"/>
               </w:rPr>
               <w:t xml:space="preserve">  int *xPtr1;</w:t>
@@ -3666,11 +3965,15 @@
               <w:pStyle w:val="ListParagraph"/>
               <w:ind w:left="0"/>
               <w:rPr>
-                <w:lang w:val="en-US"/>
-              </w:rPr>
-            </w:pPr>
-            <w:r>
-              <w:rPr>
+                <w:sz w:val="20"/>
+                <w:szCs w:val="20"/>
+                <w:lang w:val="en-US"/>
+              </w:rPr>
+            </w:pPr>
+            <w:r>
+              <w:rPr>
+                <w:sz w:val="20"/>
+                <w:szCs w:val="20"/>
                 <w:lang w:val="en-US"/>
               </w:rPr>
               <w:t xml:space="preserve">  int **xPtr2;</w:t>
@@ -3681,20 +3984,26 @@
               <w:pStyle w:val="ListParagraph"/>
               <w:ind w:left="0"/>
               <w:rPr>
-                <w:lang w:val="en-US"/>
-              </w:rPr>
-            </w:pPr>
-          </w:p>
-          <w:p>
-            <w:pPr>
-              <w:pStyle w:val="ListParagraph"/>
-              <w:ind w:left="0"/>
-              <w:rPr>
-                <w:lang w:val="en-US"/>
-              </w:rPr>
-            </w:pPr>
-            <w:r>
-              <w:rPr>
+                <w:sz w:val="20"/>
+                <w:szCs w:val="20"/>
+                <w:lang w:val="en-US"/>
+              </w:rPr>
+            </w:pPr>
+          </w:p>
+          <w:p>
+            <w:pPr>
+              <w:pStyle w:val="ListParagraph"/>
+              <w:ind w:left="0"/>
+              <w:rPr>
+                <w:sz w:val="20"/>
+                <w:szCs w:val="20"/>
+                <w:lang w:val="en-US"/>
+              </w:rPr>
+            </w:pPr>
+            <w:r>
+              <w:rPr>
+                <w:sz w:val="20"/>
+                <w:szCs w:val="20"/>
                 <w:lang w:val="en-US"/>
               </w:rPr>
               <w:t xml:space="preserve">  xPtr1 = &amp;x;</w:t>
@@ -3705,11 +4014,15 @@
               <w:pStyle w:val="ListParagraph"/>
               <w:ind w:left="0"/>
               <w:rPr>
-                <w:lang w:val="en-US"/>
-              </w:rPr>
-            </w:pPr>
-            <w:r>
-              <w:rPr>
+                <w:sz w:val="20"/>
+                <w:szCs w:val="20"/>
+                <w:lang w:val="en-US"/>
+              </w:rPr>
+            </w:pPr>
+            <w:r>
+              <w:rPr>
+                <w:sz w:val="20"/>
+                <w:szCs w:val="20"/>
                 <w:lang w:val="en-US"/>
               </w:rPr>
               <w:t xml:space="preserve">  xPtr2 = &amp;xPtr1;</w:t>
@@ -3720,20 +4033,26 @@
               <w:pStyle w:val="ListParagraph"/>
               <w:ind w:left="0"/>
               <w:rPr>
-                <w:lang w:val="en-US"/>
-              </w:rPr>
-            </w:pPr>
-          </w:p>
-          <w:p>
-            <w:pPr>
-              <w:pStyle w:val="ListParagraph"/>
-              <w:ind w:left="0"/>
-              <w:rPr>
-                <w:lang w:val="en-US"/>
-              </w:rPr>
-            </w:pPr>
-            <w:r>
-              <w:rPr>
+                <w:sz w:val="20"/>
+                <w:szCs w:val="20"/>
+                <w:lang w:val="en-US"/>
+              </w:rPr>
+            </w:pPr>
+          </w:p>
+          <w:p>
+            <w:pPr>
+              <w:pStyle w:val="ListParagraph"/>
+              <w:ind w:left="0"/>
+              <w:rPr>
+                <w:sz w:val="20"/>
+                <w:szCs w:val="20"/>
+                <w:lang w:val="en-US"/>
+              </w:rPr>
+            </w:pPr>
+            <w:r>
+              <w:rPr>
+                <w:sz w:val="20"/>
+                <w:szCs w:val="20"/>
                 <w:lang w:val="en-US"/>
               </w:rPr>
               <w:t xml:space="preserve">  cout &lt;&lt; "Nilai x \t\t: " &lt;&lt; x &lt;&lt; endl;</w:t>
@@ -3744,11 +4063,15 @@
               <w:pStyle w:val="ListParagraph"/>
               <w:ind w:left="0"/>
               <w:rPr>
-                <w:lang w:val="en-US"/>
-              </w:rPr>
-            </w:pPr>
-            <w:r>
-              <w:rPr>
+                <w:sz w:val="20"/>
+                <w:szCs w:val="20"/>
+                <w:lang w:val="en-US"/>
+              </w:rPr>
+            </w:pPr>
+            <w:r>
+              <w:rPr>
+                <w:sz w:val="20"/>
+                <w:szCs w:val="20"/>
                 <w:lang w:val="en-US"/>
               </w:rPr>
               <w:t xml:space="preserve">  cout &lt;&lt; "Alamat x \t\t: " &lt;&lt; &amp;x &lt;&lt; endl;</w:t>
@@ -3759,11 +4082,15 @@
               <w:pStyle w:val="ListParagraph"/>
               <w:ind w:left="0"/>
               <w:rPr>
-                <w:lang w:val="en-US"/>
-              </w:rPr>
-            </w:pPr>
-            <w:r>
-              <w:rPr>
+                <w:sz w:val="20"/>
+                <w:szCs w:val="20"/>
+                <w:lang w:val="en-US"/>
+              </w:rPr>
+            </w:pPr>
+            <w:r>
+              <w:rPr>
+                <w:sz w:val="20"/>
+                <w:szCs w:val="20"/>
                 <w:lang w:val="en-US"/>
               </w:rPr>
               <w:t xml:space="preserve">  cout &lt;&lt; "Nilai xPtr1 \t: " &lt;&lt; xPtr1 &lt;&lt; endl;</w:t>
@@ -3774,11 +4101,15 @@
               <w:pStyle w:val="ListParagraph"/>
               <w:ind w:left="0"/>
               <w:rPr>
-                <w:lang w:val="en-US"/>
-              </w:rPr>
-            </w:pPr>
-            <w:r>
-              <w:rPr>
+                <w:sz w:val="20"/>
+                <w:szCs w:val="20"/>
+                <w:lang w:val="en-US"/>
+              </w:rPr>
+            </w:pPr>
+            <w:r>
+              <w:rPr>
+                <w:sz w:val="20"/>
+                <w:szCs w:val="20"/>
                 <w:lang w:val="en-US"/>
               </w:rPr>
               <w:t xml:space="preserve">  cout &lt;&lt; "Alamat xPtr1 \t: " &lt;&lt; &amp;xPtr1 &lt;&lt; endl;</w:t>
@@ -3789,11 +4120,15 @@
               <w:pStyle w:val="ListParagraph"/>
               <w:ind w:left="0"/>
               <w:rPr>
-                <w:lang w:val="en-US"/>
-              </w:rPr>
-            </w:pPr>
-            <w:r>
-              <w:rPr>
+                <w:sz w:val="20"/>
+                <w:szCs w:val="20"/>
+                <w:lang w:val="en-US"/>
+              </w:rPr>
+            </w:pPr>
+            <w:r>
+              <w:rPr>
+                <w:sz w:val="20"/>
+                <w:szCs w:val="20"/>
                 <w:lang w:val="en-US"/>
               </w:rPr>
               <w:t xml:space="preserve">  cout &lt;&lt; "Nilai xPtr2 \t: " &lt;&lt; xPtr2 &lt;&lt; endl;</w:t>
@@ -3804,11 +4139,15 @@
               <w:pStyle w:val="ListParagraph"/>
               <w:ind w:left="0"/>
               <w:rPr>
-                <w:lang w:val="en-US"/>
-              </w:rPr>
-            </w:pPr>
-            <w:r>
-              <w:rPr>
+                <w:sz w:val="20"/>
+                <w:szCs w:val="20"/>
+                <w:lang w:val="en-US"/>
+              </w:rPr>
+            </w:pPr>
+            <w:r>
+              <w:rPr>
+                <w:sz w:val="20"/>
+                <w:szCs w:val="20"/>
                 <w:lang w:val="en-US"/>
               </w:rPr>
               <w:t xml:space="preserve">  cout &lt;&lt; "Alamat xPtr2 \t: " &lt;&lt; &amp;xPtr2 &lt;&lt; endl;</w:t>
@@ -3819,32 +4158,39 @@
               <w:pStyle w:val="ListParagraph"/>
               <w:ind w:left="0"/>
               <w:rPr>
-                <w:lang w:val="en-US"/>
-              </w:rPr>
-            </w:pPr>
-          </w:p>
-          <w:p>
-            <w:pPr>
-              <w:pStyle w:val="ListParagraph"/>
-              <w:ind w:left="0"/>
-              <w:rPr>
-                <w:lang w:val="en-US"/>
-              </w:rPr>
-            </w:pPr>
-          </w:p>
-          <w:p>
-            <w:pPr>
-              <w:pStyle w:val="ListParagraph"/>
-              <w:ind w:left="0"/>
-              <w:rPr>
-                <w:lang w:val="en-US"/>
-              </w:rPr>
-            </w:pPr>
-            <w:r>
-              <w:rPr>
-                <w:lang w:val="en-US"/>
-              </w:rPr>
-              <w:lastRenderedPageBreak/>
+                <w:sz w:val="20"/>
+                <w:szCs w:val="20"/>
+                <w:lang w:val="en-US"/>
+              </w:rPr>
+            </w:pPr>
+          </w:p>
+          <w:p>
+            <w:pPr>
+              <w:pStyle w:val="ListParagraph"/>
+              <w:ind w:left="0"/>
+              <w:rPr>
+                <w:sz w:val="20"/>
+                <w:szCs w:val="20"/>
+                <w:lang w:val="en-US"/>
+              </w:rPr>
+            </w:pPr>
+          </w:p>
+          <w:p>
+            <w:pPr>
+              <w:pStyle w:val="ListParagraph"/>
+              <w:ind w:left="0"/>
+              <w:rPr>
+                <w:sz w:val="20"/>
+                <w:szCs w:val="20"/>
+                <w:lang w:val="en-US"/>
+              </w:rPr>
+            </w:pPr>
+            <w:r>
+              <w:rPr>
+                <w:sz w:val="20"/>
+                <w:szCs w:val="20"/>
+                <w:lang w:val="en-US"/>
+              </w:rPr>
               <w:t xml:space="preserve">  return 0;</w:t>
             </w:r>
           </w:p>
@@ -3858,6 +4204,8 @@
             </w:pPr>
             <w:r>
               <w:rPr>
+                <w:sz w:val="20"/>
+                <w:szCs w:val="20"/>
                 <w:lang w:val="en-US"/>
               </w:rPr>
               <w:t>}</w:t>
@@ -4027,11 +4375,15 @@
               <w:pStyle w:val="ListParagraph"/>
               <w:ind w:left="0"/>
               <w:rPr>
-                <w:lang w:val="en-US"/>
-              </w:rPr>
-            </w:pPr>
-            <w:r>
-              <w:rPr>
+                <w:sz w:val="20"/>
+                <w:szCs w:val="20"/>
+                <w:lang w:val="en-US"/>
+              </w:rPr>
+            </w:pPr>
+            <w:r>
+              <w:rPr>
+                <w:sz w:val="20"/>
+                <w:szCs w:val="20"/>
                 <w:lang w:val="en-US"/>
               </w:rPr>
               <w:t>#include &lt;iostream&gt;</w:t>
@@ -4042,11 +4394,15 @@
               <w:pStyle w:val="ListParagraph"/>
               <w:ind w:left="0"/>
               <w:rPr>
-                <w:lang w:val="en-US"/>
-              </w:rPr>
-            </w:pPr>
-            <w:r>
-              <w:rPr>
+                <w:sz w:val="20"/>
+                <w:szCs w:val="20"/>
+                <w:lang w:val="en-US"/>
+              </w:rPr>
+            </w:pPr>
+            <w:r>
+              <w:rPr>
+                <w:sz w:val="20"/>
+                <w:szCs w:val="20"/>
                 <w:lang w:val="en-US"/>
               </w:rPr>
               <w:t>#include &lt;string&gt;</w:t>
@@ -4057,20 +4413,26 @@
               <w:pStyle w:val="ListParagraph"/>
               <w:ind w:left="0"/>
               <w:rPr>
-                <w:lang w:val="en-US"/>
-              </w:rPr>
-            </w:pPr>
-          </w:p>
-          <w:p>
-            <w:pPr>
-              <w:pStyle w:val="ListParagraph"/>
-              <w:ind w:left="0"/>
-              <w:rPr>
-                <w:lang w:val="en-US"/>
-              </w:rPr>
-            </w:pPr>
-            <w:r>
-              <w:rPr>
+                <w:sz w:val="20"/>
+                <w:szCs w:val="20"/>
+                <w:lang w:val="en-US"/>
+              </w:rPr>
+            </w:pPr>
+          </w:p>
+          <w:p>
+            <w:pPr>
+              <w:pStyle w:val="ListParagraph"/>
+              <w:ind w:left="0"/>
+              <w:rPr>
+                <w:sz w:val="20"/>
+                <w:szCs w:val="20"/>
+                <w:lang w:val="en-US"/>
+              </w:rPr>
+            </w:pPr>
+            <w:r>
+              <w:rPr>
+                <w:sz w:val="20"/>
+                <w:szCs w:val="20"/>
                 <w:lang w:val="en-US"/>
               </w:rPr>
               <w:t>using namespace std;</w:t>
@@ -4081,20 +4443,26 @@
               <w:pStyle w:val="ListParagraph"/>
               <w:ind w:left="0"/>
               <w:rPr>
-                <w:lang w:val="en-US"/>
-              </w:rPr>
-            </w:pPr>
-          </w:p>
-          <w:p>
-            <w:pPr>
-              <w:pStyle w:val="ListParagraph"/>
-              <w:ind w:left="0"/>
-              <w:rPr>
-                <w:lang w:val="en-US"/>
-              </w:rPr>
-            </w:pPr>
-            <w:r>
-              <w:rPr>
+                <w:sz w:val="20"/>
+                <w:szCs w:val="20"/>
+                <w:lang w:val="en-US"/>
+              </w:rPr>
+            </w:pPr>
+          </w:p>
+          <w:p>
+            <w:pPr>
+              <w:pStyle w:val="ListParagraph"/>
+              <w:ind w:left="0"/>
+              <w:rPr>
+                <w:sz w:val="20"/>
+                <w:szCs w:val="20"/>
+                <w:lang w:val="en-US"/>
+              </w:rPr>
+            </w:pPr>
+            <w:r>
+              <w:rPr>
+                <w:sz w:val="20"/>
+                <w:szCs w:val="20"/>
                 <w:lang w:val="en-US"/>
               </w:rPr>
               <w:t>int main()</w:t>
@@ -4105,11 +4473,15 @@
               <w:pStyle w:val="ListParagraph"/>
               <w:ind w:left="0"/>
               <w:rPr>
-                <w:lang w:val="en-US"/>
-              </w:rPr>
-            </w:pPr>
-            <w:r>
-              <w:rPr>
+                <w:sz w:val="20"/>
+                <w:szCs w:val="20"/>
+                <w:lang w:val="en-US"/>
+              </w:rPr>
+            </w:pPr>
+            <w:r>
+              <w:rPr>
+                <w:sz w:val="20"/>
+                <w:szCs w:val="20"/>
                 <w:lang w:val="en-US"/>
               </w:rPr>
               <w:t>{</w:t>
@@ -4120,11 +4492,15 @@
               <w:pStyle w:val="ListParagraph"/>
               <w:ind w:left="0"/>
               <w:rPr>
-                <w:lang w:val="en-US"/>
-              </w:rPr>
-            </w:pPr>
-            <w:r>
-              <w:rPr>
+                <w:sz w:val="20"/>
+                <w:szCs w:val="20"/>
+                <w:lang w:val="en-US"/>
+              </w:rPr>
+            </w:pPr>
+            <w:r>
+              <w:rPr>
+                <w:sz w:val="20"/>
+                <w:szCs w:val="20"/>
                 <w:lang w:val="en-US"/>
               </w:rPr>
               <w:t xml:space="preserve">  cout &lt;&lt; "Nama \t: Nova Ardiansyah\n";</w:t>
@@ -4135,11 +4511,15 @@
               <w:pStyle w:val="ListParagraph"/>
               <w:ind w:left="0"/>
               <w:rPr>
-                <w:lang w:val="en-US"/>
-              </w:rPr>
-            </w:pPr>
-            <w:r>
-              <w:rPr>
+                <w:sz w:val="20"/>
+                <w:szCs w:val="20"/>
+                <w:lang w:val="en-US"/>
+              </w:rPr>
+            </w:pPr>
+            <w:r>
+              <w:rPr>
+                <w:sz w:val="20"/>
+                <w:szCs w:val="20"/>
                 <w:lang w:val="en-US"/>
               </w:rPr>
               <w:t xml:space="preserve">  cout &lt;&lt; "NIM \t: 211011401309\n";</w:t>
@@ -4150,11 +4530,15 @@
               <w:pStyle w:val="ListParagraph"/>
               <w:ind w:left="0"/>
               <w:rPr>
-                <w:lang w:val="en-US"/>
-              </w:rPr>
-            </w:pPr>
-            <w:r>
-              <w:rPr>
+                <w:sz w:val="20"/>
+                <w:szCs w:val="20"/>
+                <w:lang w:val="en-US"/>
+              </w:rPr>
+            </w:pPr>
+            <w:r>
+              <w:rPr>
+                <w:sz w:val="20"/>
+                <w:szCs w:val="20"/>
                 <w:lang w:val="en-US"/>
               </w:rPr>
               <w:t xml:space="preserve">  cout &lt;&lt; "=========================\n\n";</w:t>
@@ -4165,20 +4549,26 @@
               <w:pStyle w:val="ListParagraph"/>
               <w:ind w:left="0"/>
               <w:rPr>
-                <w:lang w:val="en-US"/>
-              </w:rPr>
-            </w:pPr>
-          </w:p>
-          <w:p>
-            <w:pPr>
-              <w:pStyle w:val="ListParagraph"/>
-              <w:ind w:left="0"/>
-              <w:rPr>
-                <w:lang w:val="en-US"/>
-              </w:rPr>
-            </w:pPr>
-            <w:r>
-              <w:rPr>
+                <w:sz w:val="20"/>
+                <w:szCs w:val="20"/>
+                <w:lang w:val="en-US"/>
+              </w:rPr>
+            </w:pPr>
+          </w:p>
+          <w:p>
+            <w:pPr>
+              <w:pStyle w:val="ListParagraph"/>
+              <w:ind w:left="0"/>
+              <w:rPr>
+                <w:sz w:val="20"/>
+                <w:szCs w:val="20"/>
+                <w:lang w:val="en-US"/>
+              </w:rPr>
+            </w:pPr>
+            <w:r>
+              <w:rPr>
+                <w:sz w:val="20"/>
+                <w:szCs w:val="20"/>
                 <w:lang w:val="en-US"/>
               </w:rPr>
               <w:t xml:space="preserve">  int Nilai[] = { 11, 23, 17, 8, 21, 10, 25 };</w:t>
@@ -4189,11 +4579,15 @@
               <w:pStyle w:val="ListParagraph"/>
               <w:ind w:left="0"/>
               <w:rPr>
-                <w:lang w:val="en-US"/>
-              </w:rPr>
-            </w:pPr>
-            <w:r>
-              <w:rPr>
+                <w:sz w:val="20"/>
+                <w:szCs w:val="20"/>
+                <w:lang w:val="en-US"/>
+              </w:rPr>
+            </w:pPr>
+            <w:r>
+              <w:rPr>
+                <w:sz w:val="20"/>
+                <w:szCs w:val="20"/>
                 <w:lang w:val="en-US"/>
               </w:rPr>
               <w:t xml:space="preserve">  int *NilaiPtr = Nilai;</w:t>
@@ -4204,20 +4598,26 @@
               <w:pStyle w:val="ListParagraph"/>
               <w:ind w:left="0"/>
               <w:rPr>
-                <w:lang w:val="en-US"/>
-              </w:rPr>
-            </w:pPr>
-          </w:p>
-          <w:p>
-            <w:pPr>
-              <w:pStyle w:val="ListParagraph"/>
-              <w:ind w:left="0"/>
-              <w:rPr>
-                <w:lang w:val="en-US"/>
-              </w:rPr>
-            </w:pPr>
-            <w:r>
-              <w:rPr>
+                <w:sz w:val="20"/>
+                <w:szCs w:val="20"/>
+                <w:lang w:val="en-US"/>
+              </w:rPr>
+            </w:pPr>
+          </w:p>
+          <w:p>
+            <w:pPr>
+              <w:pStyle w:val="ListParagraph"/>
+              <w:ind w:left="0"/>
+              <w:rPr>
+                <w:sz w:val="20"/>
+                <w:szCs w:val="20"/>
+                <w:lang w:val="en-US"/>
+              </w:rPr>
+            </w:pPr>
+            <w:r>
+              <w:rPr>
+                <w:sz w:val="20"/>
+                <w:szCs w:val="20"/>
                 <w:lang w:val="en-US"/>
               </w:rPr>
               <w:t xml:space="preserve">  NilaiPtr = Nilai;</w:t>
@@ -4228,20 +4628,26 @@
               <w:pStyle w:val="ListParagraph"/>
               <w:ind w:left="0"/>
               <w:rPr>
-                <w:lang w:val="en-US"/>
-              </w:rPr>
-            </w:pPr>
-          </w:p>
-          <w:p>
-            <w:pPr>
-              <w:pStyle w:val="ListParagraph"/>
-              <w:ind w:left="0"/>
-              <w:rPr>
-                <w:lang w:val="en-US"/>
-              </w:rPr>
-            </w:pPr>
-            <w:r>
-              <w:rPr>
+                <w:sz w:val="20"/>
+                <w:szCs w:val="20"/>
+                <w:lang w:val="en-US"/>
+              </w:rPr>
+            </w:pPr>
+          </w:p>
+          <w:p>
+            <w:pPr>
+              <w:pStyle w:val="ListParagraph"/>
+              <w:ind w:left="0"/>
+              <w:rPr>
+                <w:sz w:val="20"/>
+                <w:szCs w:val="20"/>
+                <w:lang w:val="en-US"/>
+              </w:rPr>
+            </w:pPr>
+            <w:r>
+              <w:rPr>
+                <w:sz w:val="20"/>
+                <w:szCs w:val="20"/>
                 <w:lang w:val="en-US"/>
               </w:rPr>
               <w:t xml:space="preserve">  cout &lt;&lt; "Nilai Ptr \t\t: " &lt;&lt; NilaiPtr &lt;&lt; endl;</w:t>
@@ -4252,11 +4658,15 @@
               <w:pStyle w:val="ListParagraph"/>
               <w:ind w:left="0"/>
               <w:rPr>
-                <w:lang w:val="en-US"/>
-              </w:rPr>
-            </w:pPr>
-            <w:r>
-              <w:rPr>
+                <w:sz w:val="20"/>
+                <w:szCs w:val="20"/>
+                <w:lang w:val="en-US"/>
+              </w:rPr>
+            </w:pPr>
+            <w:r>
+              <w:rPr>
+                <w:sz w:val="20"/>
+                <w:szCs w:val="20"/>
                 <w:lang w:val="en-US"/>
               </w:rPr>
               <w:t xml:space="preserve">  cout &lt;&lt; "Alamat Nilai \t: " &lt;&lt; &amp;Nilai &lt;&lt; endl;</w:t>
@@ -4267,11 +4677,15 @@
               <w:pStyle w:val="ListParagraph"/>
               <w:ind w:left="0"/>
               <w:rPr>
-                <w:lang w:val="en-US"/>
-              </w:rPr>
-            </w:pPr>
-            <w:r>
-              <w:rPr>
+                <w:sz w:val="20"/>
+                <w:szCs w:val="20"/>
+                <w:lang w:val="en-US"/>
+              </w:rPr>
+            </w:pPr>
+            <w:r>
+              <w:rPr>
+                <w:sz w:val="20"/>
+                <w:szCs w:val="20"/>
                 <w:lang w:val="en-US"/>
               </w:rPr>
               <w:t xml:space="preserve">  cout &lt;&lt; "Nilai yang disimpan pada alamat " &lt;&lt; NilaiPtr &lt;&lt; " adalah " &lt;&lt; *NilaiPtr &lt;&lt; endl;</w:t>
@@ -4282,20 +4696,26 @@
               <w:pStyle w:val="ListParagraph"/>
               <w:ind w:left="0"/>
               <w:rPr>
-                <w:lang w:val="en-US"/>
-              </w:rPr>
-            </w:pPr>
-          </w:p>
-          <w:p>
-            <w:pPr>
-              <w:pStyle w:val="ListParagraph"/>
-              <w:ind w:left="0"/>
-              <w:rPr>
-                <w:lang w:val="en-US"/>
-              </w:rPr>
-            </w:pPr>
-            <w:r>
-              <w:rPr>
+                <w:sz w:val="20"/>
+                <w:szCs w:val="20"/>
+                <w:lang w:val="en-US"/>
+              </w:rPr>
+            </w:pPr>
+          </w:p>
+          <w:p>
+            <w:pPr>
+              <w:pStyle w:val="ListParagraph"/>
+              <w:ind w:left="0"/>
+              <w:rPr>
+                <w:sz w:val="20"/>
+                <w:szCs w:val="20"/>
+                <w:lang w:val="en-US"/>
+              </w:rPr>
+            </w:pPr>
+            <w:r>
+              <w:rPr>
+                <w:sz w:val="20"/>
+                <w:szCs w:val="20"/>
                 <w:lang w:val="en-US"/>
               </w:rPr>
               <w:t xml:space="preserve">  cout &lt;&lt; "Element array index pertama: " &lt;&lt; NilaiPtr[0] &lt;&lt; "\n\n";</w:t>
@@ -4306,20 +4726,26 @@
               <w:pStyle w:val="ListParagraph"/>
               <w:ind w:left="0"/>
               <w:rPr>
-                <w:lang w:val="en-US"/>
-              </w:rPr>
-            </w:pPr>
-          </w:p>
-          <w:p>
-            <w:pPr>
-              <w:pStyle w:val="ListParagraph"/>
-              <w:ind w:left="0"/>
-              <w:rPr>
-                <w:lang w:val="en-US"/>
-              </w:rPr>
-            </w:pPr>
-            <w:r>
-              <w:rPr>
+                <w:sz w:val="20"/>
+                <w:szCs w:val="20"/>
+                <w:lang w:val="en-US"/>
+              </w:rPr>
+            </w:pPr>
+          </w:p>
+          <w:p>
+            <w:pPr>
+              <w:pStyle w:val="ListParagraph"/>
+              <w:ind w:left="0"/>
+              <w:rPr>
+                <w:sz w:val="20"/>
+                <w:szCs w:val="20"/>
+                <w:lang w:val="en-US"/>
+              </w:rPr>
+            </w:pPr>
+            <w:r>
+              <w:rPr>
+                <w:sz w:val="20"/>
+                <w:szCs w:val="20"/>
                 <w:lang w:val="en-US"/>
               </w:rPr>
               <w:t xml:space="preserve">  while (NilaiPtr &lt; Nilai + 7)</w:t>
@@ -4330,11 +4756,15 @@
               <w:pStyle w:val="ListParagraph"/>
               <w:ind w:left="0"/>
               <w:rPr>
-                <w:lang w:val="en-US"/>
-              </w:rPr>
-            </w:pPr>
-            <w:r>
-              <w:rPr>
+                <w:sz w:val="20"/>
+                <w:szCs w:val="20"/>
+                <w:lang w:val="en-US"/>
+              </w:rPr>
+            </w:pPr>
+            <w:r>
+              <w:rPr>
+                <w:sz w:val="20"/>
+                <w:szCs w:val="20"/>
                 <w:lang w:val="en-US"/>
               </w:rPr>
               <w:t xml:space="preserve">  {</w:t>
@@ -4345,11 +4775,15 @@
               <w:pStyle w:val="ListParagraph"/>
               <w:ind w:left="0"/>
               <w:rPr>
-                <w:lang w:val="en-US"/>
-              </w:rPr>
-            </w:pPr>
-            <w:r>
-              <w:rPr>
+                <w:sz w:val="20"/>
+                <w:szCs w:val="20"/>
+                <w:lang w:val="en-US"/>
+              </w:rPr>
+            </w:pPr>
+            <w:r>
+              <w:rPr>
+                <w:sz w:val="20"/>
+                <w:szCs w:val="20"/>
                 <w:lang w:val="en-US"/>
               </w:rPr>
               <w:t xml:space="preserve">    cout &lt;&lt; "Nilai yang disimpan pada alamat " &lt;&lt; NilaiPtr &lt;&lt; " adalah " &lt;&lt; *NilaiPtr &lt;&lt; endl;</w:t>
@@ -4360,11 +4794,15 @@
               <w:pStyle w:val="ListParagraph"/>
               <w:ind w:left="0"/>
               <w:rPr>
-                <w:lang w:val="en-US"/>
-              </w:rPr>
-            </w:pPr>
-            <w:r>
-              <w:rPr>
+                <w:sz w:val="20"/>
+                <w:szCs w:val="20"/>
+                <w:lang w:val="en-US"/>
+              </w:rPr>
+            </w:pPr>
+            <w:r>
+              <w:rPr>
+                <w:sz w:val="20"/>
+                <w:szCs w:val="20"/>
                 <w:lang w:val="en-US"/>
               </w:rPr>
               <w:t xml:space="preserve">    NilaiPtr++;</w:t>
@@ -4375,11 +4813,15 @@
               <w:pStyle w:val="ListParagraph"/>
               <w:ind w:left="0"/>
               <w:rPr>
-                <w:lang w:val="en-US"/>
-              </w:rPr>
-            </w:pPr>
-            <w:r>
-              <w:rPr>
+                <w:sz w:val="20"/>
+                <w:szCs w:val="20"/>
+                <w:lang w:val="en-US"/>
+              </w:rPr>
+            </w:pPr>
+            <w:r>
+              <w:rPr>
+                <w:sz w:val="20"/>
+                <w:szCs w:val="20"/>
                 <w:lang w:val="en-US"/>
               </w:rPr>
               <w:t xml:space="preserve">  }</w:t>
@@ -4390,23 +4832,28 @@
               <w:pStyle w:val="ListParagraph"/>
               <w:ind w:left="0"/>
               <w:rPr>
-                <w:lang w:val="en-US"/>
-              </w:rPr>
-            </w:pPr>
-          </w:p>
-          <w:p>
-            <w:pPr>
-              <w:pStyle w:val="ListParagraph"/>
-              <w:ind w:left="0"/>
-              <w:rPr>
-                <w:lang w:val="en-US"/>
-              </w:rPr>
-            </w:pPr>
-            <w:r>
-              <w:rPr>
-                <w:lang w:val="en-US"/>
-              </w:rPr>
-              <w:lastRenderedPageBreak/>
+                <w:sz w:val="20"/>
+                <w:szCs w:val="20"/>
+                <w:lang w:val="en-US"/>
+              </w:rPr>
+            </w:pPr>
+          </w:p>
+          <w:p>
+            <w:pPr>
+              <w:pStyle w:val="ListParagraph"/>
+              <w:ind w:left="0"/>
+              <w:rPr>
+                <w:sz w:val="20"/>
+                <w:szCs w:val="20"/>
+                <w:lang w:val="en-US"/>
+              </w:rPr>
+            </w:pPr>
+            <w:r>
+              <w:rPr>
+                <w:sz w:val="20"/>
+                <w:szCs w:val="20"/>
+                <w:lang w:val="en-US"/>
+              </w:rPr>
               <w:t xml:space="preserve">  return 0;</w:t>
             </w:r>
           </w:p>
@@ -4420,6 +4867,8 @@
             </w:pPr>
             <w:r>
               <w:rPr>
+                <w:sz w:val="20"/>
+                <w:szCs w:val="20"/>
                 <w:lang w:val="en-US"/>
               </w:rPr>
               <w:t>}</w:t>

</xml_diff>